<commit_message>
Cập nhật và sửa chữa
</commit_message>
<xml_diff>
--- a/FRA/1412278/Ver2/[FRA]PTCN_QLTB_1412278_ver2.docx
+++ b/FRA/1412278/Ver2/[FRA]PTCN_QLTB_1412278_ver2.docx
@@ -444,42 +444,14 @@
                 <w:rFonts w:ascii="Helvetica" w:eastAsia="Helvetica" w:hAnsi="Helvetica" w:cs="Helvetica"/>
                 <w:b w:val="0"/>
               </w:rPr>
-              <w:t>ân viên nhập số lượ</w:t>
+              <w:t xml:space="preserve">ân viên nhập </w:t>
             </w:r>
             <w:r>
               <w:rPr>
                 <w:rFonts w:ascii="Helvetica" w:eastAsia="Helvetica" w:hAnsi="Helvetica" w:cs="Helvetica"/>
                 <w:b w:val="0"/>
               </w:rPr>
-              <w:t>ng</w:t>
-            </w:r>
-            <w:r>
-              <w:rPr>
-                <w:rFonts w:ascii="Helvetica" w:eastAsia="Helvetica" w:hAnsi="Helvetica" w:cs="Helvetica"/>
-                <w:b w:val="0"/>
-              </w:rPr>
-              <w:t xml:space="preserve"> cần thiế</w:t>
-            </w:r>
-            <w:r>
-              <w:rPr>
-                <w:rFonts w:ascii="Helvetica" w:eastAsia="Helvetica" w:hAnsi="Helvetica" w:cs="Helvetica"/>
-                <w:b w:val="0"/>
-              </w:rPr>
-              <w:t>t</w:t>
-            </w:r>
-            <w:r>
-              <w:rPr>
-                <w:rFonts w:ascii="Helvetica" w:eastAsia="Helvetica" w:hAnsi="Helvetica" w:cs="Helvetica"/>
-                <w:b w:val="0"/>
-              </w:rPr>
-              <w:t>, thông tin từ đơn đặt hàng nào</w:t>
-            </w:r>
-            <w:r>
-              <w:rPr>
-                <w:rFonts w:ascii="Helvetica" w:eastAsia="Helvetica" w:hAnsi="Helvetica" w:cs="Helvetica"/>
-                <w:b w:val="0"/>
-              </w:rPr>
-              <w:t>.</w:t>
+              <w:t>chi tiết các thiết bị, chỉnh sửa số lượng của các loại thiết bị.</w:t>
             </w:r>
           </w:p>
           <w:p>
@@ -761,7 +733,44 @@
                 <w:szCs w:val="28"/>
                 <w:lang w:val="vi-VN"/>
               </w:rPr>
-              <w:t>a thi</w:t>
+              <w:t xml:space="preserve">a </w:t>
+            </w:r>
+            <w:r>
+              <w:rPr>
+                <w:color w:val="000000"/>
+                <w:sz w:val="28"/>
+                <w:szCs w:val="28"/>
+                <w:lang w:val="vi-VN"/>
+              </w:rPr>
+              <w:t>lo</w:t>
+            </w:r>
+            <w:r>
+              <w:rPr>
+                <w:rFonts w:ascii="Helvetica" w:eastAsia="Helvetica" w:hAnsi="Helvetica" w:cs="Helvetica"/>
+                <w:color w:val="000000"/>
+                <w:sz w:val="28"/>
+                <w:szCs w:val="28"/>
+                <w:lang w:val="vi-VN"/>
+              </w:rPr>
+              <w:t>ạ</w:t>
+            </w:r>
+            <w:r>
+              <w:rPr>
+                <w:color w:val="000000"/>
+                <w:sz w:val="28"/>
+                <w:szCs w:val="28"/>
+                <w:lang w:val="vi-VN"/>
+              </w:rPr>
+              <w:t xml:space="preserve">i </w:t>
+            </w:r>
+            <w:r>
+              <w:rPr>
+                <w:color w:val="000000"/>
+                <w:sz w:val="28"/>
+                <w:szCs w:val="28"/>
+                <w:lang w:val="vi-VN"/>
+              </w:rPr>
+              <w:t>thi</w:t>
             </w:r>
             <w:r>
               <w:rPr>
@@ -1602,23 +1611,7 @@
                 <w:rFonts w:ascii="Helvetica" w:eastAsia="Helvetica" w:hAnsi="Helvetica" w:cs="Helvetica"/>
                 <w:b w:val="0"/>
               </w:rPr>
-              <w:t xml:space="preserve">p </w:t>
-            </w:r>
-            <w:proofErr w:type="gramStart"/>
-            <w:r>
-              <w:rPr>
-                <w:rFonts w:ascii="Helvetica" w:eastAsia="Helvetica" w:hAnsi="Helvetica" w:cs="Helvetica"/>
-                <w:b w:val="0"/>
-              </w:rPr>
-              <w:t>them,đánh</w:t>
-            </w:r>
-            <w:proofErr w:type="gramEnd"/>
-            <w:r>
-              <w:rPr>
-                <w:rFonts w:ascii="Helvetica" w:eastAsia="Helvetica" w:hAnsi="Helvetica" w:cs="Helvetica"/>
-                <w:b w:val="0"/>
-              </w:rPr>
-              <w:t xml:space="preserve"> giá mức độ ưu tiên của các thiết bị đó.</w:t>
+              <w:t>p them,đánh giá mức độ ưu tiên của các thiết bị đó.</w:t>
             </w:r>
           </w:p>
           <w:p>
@@ -1666,30 +1659,14 @@
                 <w:rFonts w:ascii="Helvetica" w:eastAsia="Helvetica" w:hAnsi="Helvetica" w:cs="Helvetica"/>
                 <w:b w:val="0"/>
               </w:rPr>
-              <w:t xml:space="preserve">Nhân viên chọn số </w:t>
-            </w:r>
-            <w:proofErr w:type="gramStart"/>
+              <w:t>Nhân viên chọn số lượng</w:t>
+            </w:r>
             <w:r>
               <w:rPr>
                 <w:rFonts w:ascii="Helvetica" w:eastAsia="Helvetica" w:hAnsi="Helvetica" w:cs="Helvetica"/>
                 <w:b w:val="0"/>
               </w:rPr>
-              <w:t>lượng</w:t>
-            </w:r>
-            <w:r>
-              <w:rPr>
-                <w:rFonts w:ascii="Helvetica" w:eastAsia="Helvetica" w:hAnsi="Helvetica" w:cs="Helvetica"/>
-                <w:b w:val="0"/>
-              </w:rPr>
-              <w:t xml:space="preserve"> ,đơn</w:t>
-            </w:r>
-            <w:proofErr w:type="gramEnd"/>
-            <w:r>
-              <w:rPr>
-                <w:rFonts w:ascii="Helvetica" w:eastAsia="Helvetica" w:hAnsi="Helvetica" w:cs="Helvetica"/>
-                <w:b w:val="0"/>
-              </w:rPr>
-              <w:t xml:space="preserve"> giá cho từng loại thiết bị.</w:t>
+              <w:t xml:space="preserve"> ,đơn giá cho từng loại thiết bị.</w:t>
             </w:r>
           </w:p>
           <w:p>
@@ -2562,23 +2539,7 @@
                 <w:rFonts w:ascii="Helvetica" w:eastAsia="Helvetica" w:hAnsi="Helvetica" w:cs="Helvetica"/>
                 <w:b w:val="0"/>
               </w:rPr>
-              <w:t xml:space="preserve">quản lý chọn các tiêu chí đánh giá theo thời gian </w:t>
-            </w:r>
-            <w:proofErr w:type="gramStart"/>
-            <w:r>
-              <w:rPr>
-                <w:rFonts w:ascii="Helvetica" w:eastAsia="Helvetica" w:hAnsi="Helvetica" w:cs="Helvetica"/>
-                <w:b w:val="0"/>
-              </w:rPr>
-              <w:t>( tháng</w:t>
-            </w:r>
-            <w:proofErr w:type="gramEnd"/>
-            <w:r>
-              <w:rPr>
-                <w:rFonts w:ascii="Helvetica" w:eastAsia="Helvetica" w:hAnsi="Helvetica" w:cs="Helvetica"/>
-                <w:b w:val="0"/>
-              </w:rPr>
-              <w:t xml:space="preserve"> , quý , năm..) và tình trạng các thiết bị ấy ( đang sử dụng, trong kho, hư hỏng,..)</w:t>
+              <w:t>quản lý chọn các tiêu chí đánh giá theo thời gian ( tháng , quý , năm..) và tình trạng các thiết bị ấy ( đang sử dụng, trong kho, hư hỏng,..)</w:t>
             </w:r>
             <w:r>
               <w:rPr>
@@ -4730,7 +4691,34 @@
               <w:cnfStyle w:val="100000000000" w:firstRow="1" w:lastRow="0" w:firstColumn="0" w:lastColumn="0" w:oddVBand="0" w:evenVBand="0" w:oddHBand="0" w:evenHBand="0" w:firstRowFirstColumn="0" w:firstRowLastColumn="0" w:lastRowFirstColumn="0" w:lastRowLastColumn="0"/>
             </w:pPr>
             <w:r>
-              <w:t>Thiết bị</w:t>
+              <w:t>Lo</w:t>
+            </w:r>
+            <w:r>
+              <w:rPr>
+                <w:rFonts w:ascii="Helvetica" w:eastAsia="Helvetica" w:hAnsi="Helvetica" w:cs="Helvetica"/>
+              </w:rPr>
+              <w:t>ạ</w:t>
+            </w:r>
+            <w:r>
+              <w:t xml:space="preserve">i </w:t>
+            </w:r>
+            <w:r>
+              <w:t>Thi</w:t>
+            </w:r>
+            <w:r>
+              <w:rPr>
+                <w:rFonts w:ascii="Helvetica" w:eastAsia="Helvetica" w:hAnsi="Helvetica" w:cs="Helvetica"/>
+              </w:rPr>
+              <w:t>ế</w:t>
+            </w:r>
+            <w:r>
+              <w:t>t b</w:t>
+            </w:r>
+            <w:r>
+              <w:rPr>
+                <w:rFonts w:ascii="Helvetica" w:eastAsia="Helvetica" w:hAnsi="Helvetica" w:cs="Helvetica"/>
+              </w:rPr>
+              <w:t>ị</w:t>
             </w:r>
           </w:p>
         </w:tc>
@@ -5042,21 +5030,7 @@
               <w:rPr>
                 <w:rFonts w:ascii="Helvetica" w:eastAsia="Helvetica" w:hAnsi="Helvetica" w:cs="Helvetica"/>
               </w:rPr>
-              <w:t xml:space="preserve">ã thiết bị </w:t>
-            </w:r>
-            <w:proofErr w:type="gramStart"/>
-            <w:r>
-              <w:rPr>
-                <w:rFonts w:ascii="Helvetica" w:eastAsia="Helvetica" w:hAnsi="Helvetica" w:cs="Helvetica"/>
-              </w:rPr>
-              <w:t>( số</w:t>
-            </w:r>
-            <w:proofErr w:type="gramEnd"/>
-            <w:r>
-              <w:rPr>
-                <w:rFonts w:ascii="Helvetica" w:eastAsia="Helvetica" w:hAnsi="Helvetica" w:cs="Helvetica"/>
-              </w:rPr>
-              <w:t xml:space="preserve"> serial) để phân biệt từng thiết bị với nhau</w:t>
+              <w:t>ã thiết bị ( số serial) để phân biệt từng thiết bị với nhau</w:t>
             </w:r>
           </w:p>
         </w:tc>
@@ -5159,6 +5133,44 @@
               <w:cnfStyle w:val="000000000000" w:firstRow="0" w:lastRow="0" w:firstColumn="0" w:lastColumn="0" w:oddVBand="0" w:evenVBand="0" w:oddHBand="0" w:evenHBand="0" w:firstRowFirstColumn="0" w:firstRowLastColumn="0" w:lastRowFirstColumn="0" w:lastRowLastColumn="0"/>
             </w:pPr>
             <w:r>
+              <w:t>T</w:t>
+            </w:r>
+            <w:r>
+              <w:rPr>
+                <w:rFonts w:ascii="Helvetica" w:eastAsia="Helvetica" w:hAnsi="Helvetica" w:cs="Helvetica"/>
+              </w:rPr>
+              <w:t>ên</w:t>
+            </w:r>
+            <w:r>
+              <w:t xml:space="preserve"> lo</w:t>
+            </w:r>
+            <w:r>
+              <w:rPr>
+                <w:rFonts w:ascii="Helvetica" w:eastAsia="Helvetica" w:hAnsi="Helvetica" w:cs="Helvetica"/>
+              </w:rPr>
+              <w:t>ạ</w:t>
+            </w:r>
+            <w:r>
+              <w:t>i</w:t>
+            </w:r>
+          </w:p>
+        </w:tc>
+        <w:tc>
+          <w:tcPr>
+            <w:tcW w:w="3645" w:type="dxa"/>
+            <w:gridSpan w:val="2"/>
+            <w:tcBorders>
+              <w:top w:val="single" w:sz="4" w:space="0" w:color="auto"/>
+              <w:bottom w:val="single" w:sz="4" w:space="0" w:color="auto"/>
+            </w:tcBorders>
+            <w:shd w:val="clear" w:color="auto" w:fill="FFFFFF" w:themeFill="background1"/>
+          </w:tcPr>
+          <w:p>
+            <w:pPr>
+              <w:pStyle w:val="MyTable1"/>
+              <w:cnfStyle w:val="000000000000" w:firstRow="0" w:lastRow="0" w:firstColumn="0" w:lastColumn="0" w:oddVBand="0" w:evenVBand="0" w:oddHBand="0" w:evenHBand="0" w:firstRowFirstColumn="0" w:firstRowLastColumn="0" w:lastRowFirstColumn="0" w:lastRowLastColumn="0"/>
+            </w:pPr>
+            <w:r>
               <w:t>Lo</w:t>
             </w:r>
             <w:r>
@@ -5168,35 +5180,6 @@
               <w:t>ạ</w:t>
             </w:r>
             <w:r>
-              <w:t>i</w:t>
-            </w:r>
-          </w:p>
-        </w:tc>
-        <w:tc>
-          <w:tcPr>
-            <w:tcW w:w="3645" w:type="dxa"/>
-            <w:gridSpan w:val="2"/>
-            <w:tcBorders>
-              <w:top w:val="single" w:sz="4" w:space="0" w:color="auto"/>
-              <w:bottom w:val="single" w:sz="4" w:space="0" w:color="auto"/>
-            </w:tcBorders>
-            <w:shd w:val="clear" w:color="auto" w:fill="FFFFFF" w:themeFill="background1"/>
-          </w:tcPr>
-          <w:p>
-            <w:pPr>
-              <w:pStyle w:val="MyTable1"/>
-              <w:cnfStyle w:val="000000000000" w:firstRow="0" w:lastRow="0" w:firstColumn="0" w:lastColumn="0" w:oddVBand="0" w:evenVBand="0" w:oddHBand="0" w:evenHBand="0" w:firstRowFirstColumn="0" w:firstRowLastColumn="0" w:lastRowFirstColumn="0" w:lastRowLastColumn="0"/>
-            </w:pPr>
-            <w:r>
-              <w:t>Lo</w:t>
-            </w:r>
-            <w:r>
-              <w:rPr>
-                <w:rFonts w:ascii="Helvetica" w:eastAsia="Helvetica" w:hAnsi="Helvetica" w:cs="Helvetica"/>
-              </w:rPr>
-              <w:t>ạ</w:t>
-            </w:r>
-            <w:r>
               <w:t>i thi</w:t>
             </w:r>
             <w:r>
@@ -5206,11 +5189,7 @@
               <w:t>ế</w:t>
             </w:r>
             <w:r>
-              <w:t xml:space="preserve">t </w:t>
-            </w:r>
-            <w:proofErr w:type="gramStart"/>
-            <w:r>
-              <w:t>b</w:t>
+              <w:t>t b</w:t>
             </w:r>
             <w:r>
               <w:rPr>
@@ -5219,11 +5198,7 @@
               <w:t>ị</w:t>
             </w:r>
             <w:r>
-              <w:t xml:space="preserve"> :</w:t>
-            </w:r>
-            <w:proofErr w:type="gramEnd"/>
-            <w:r>
-              <w:t xml:space="preserve"> </w:t>
+              <w:t xml:space="preserve"> : </w:t>
             </w:r>
             <w:r>
               <w:rPr>
@@ -5673,11 +5648,7 @@
               <w:t>êm</w:t>
             </w:r>
             <w:r>
-              <w:t xml:space="preserve"> </w:t>
-            </w:r>
-            <w:proofErr w:type="gramStart"/>
-            <w:r>
-              <w:t>m</w:t>
+              <w:t xml:space="preserve"> m</w:t>
             </w:r>
             <w:r>
               <w:rPr>
@@ -5695,11 +5666,7 @@
               <w:t>ộ</w:t>
             </w:r>
             <w:r>
-              <w:t>t</w:t>
-            </w:r>
-            <w:proofErr w:type="gramEnd"/>
-            <w:r>
-              <w:t xml:space="preserve"> thi</w:t>
+              <w:t>t thi</w:t>
             </w:r>
             <w:r>
               <w:rPr>
@@ -6005,24 +5972,13 @@
               <w:t>ố</w:t>
             </w:r>
             <w:r>
-              <w:t xml:space="preserve"> </w:t>
-            </w:r>
-            <w:proofErr w:type="gramStart"/>
-            <w:r>
-              <w:t>l</w:t>
-            </w:r>
-            <w:r>
-              <w:rPr>
-                <w:rFonts w:ascii="Helvetica" w:eastAsia="Helvetica" w:hAnsi="Helvetica" w:cs="Helvetica"/>
-              </w:rPr>
-              <w:t>ương ,</w:t>
-            </w:r>
-            <w:proofErr w:type="gramEnd"/>
-            <w:r>
-              <w:rPr>
-                <w:rFonts w:ascii="Helvetica" w:eastAsia="Helvetica" w:hAnsi="Helvetica" w:cs="Helvetica"/>
-              </w:rPr>
-              <w:t xml:space="preserve"> tình trạng,..</w:t>
+              <w:t xml:space="preserve"> l</w:t>
+            </w:r>
+            <w:r>
+              <w:rPr>
+                <w:rFonts w:ascii="Helvetica" w:eastAsia="Helvetica" w:hAnsi="Helvetica" w:cs="Helvetica"/>
+              </w:rPr>
+              <w:t>ương , tình trạng,..</w:t>
             </w:r>
             <w:r>
               <w:t xml:space="preserve"> </w:t>
@@ -6586,11 +6542,7 @@
               <w:t>ế</w:t>
             </w:r>
             <w:r>
-              <w:t xml:space="preserve">t </w:t>
-            </w:r>
-            <w:proofErr w:type="gramStart"/>
-            <w:r>
-              <w:t>b</w:t>
+              <w:t>t b</w:t>
             </w:r>
             <w:r>
               <w:rPr>
@@ -6611,11 +6563,7 @@
               <w:t>ộ</w:t>
             </w:r>
             <w:r>
-              <w:t>c</w:t>
-            </w:r>
-            <w:proofErr w:type="gramEnd"/>
-            <w:r>
-              <w:t xml:space="preserve"> v</w:t>
+              <w:t>c v</w:t>
             </w:r>
             <w:r>
               <w:rPr>
@@ -7589,11 +7537,7 @@
               <w:t>ị</w:t>
             </w:r>
             <w:r>
-              <w:t xml:space="preserve"> </w:t>
-            </w:r>
-            <w:proofErr w:type="gramStart"/>
-            <w:r>
-              <w:t>nh</w:t>
+              <w:t xml:space="preserve"> nh</w:t>
             </w:r>
             <w:r>
               <w:rPr>
@@ -7602,11 +7546,7 @@
               <w:t>ư</w:t>
             </w:r>
             <w:r>
-              <w:t xml:space="preserve"> :</w:t>
-            </w:r>
-            <w:proofErr w:type="gramEnd"/>
-            <w:r>
-              <w:t xml:space="preserve"> c</w:t>
+              <w:t xml:space="preserve"> : c</w:t>
             </w:r>
             <w:r>
               <w:rPr>
@@ -9460,6 +9400,12 @@
               <w:t>ng</w:t>
             </w:r>
           </w:p>
+          <w:p>
+            <w:pPr>
+              <w:pStyle w:val="MyTable1"/>
+              <w:cnfStyle w:val="000000000000" w:firstRow="0" w:lastRow="0" w:firstColumn="0" w:lastColumn="0" w:oddVBand="0" w:evenVBand="0" w:oddHBand="0" w:evenHBand="0" w:firstRowFirstColumn="0" w:firstRowLastColumn="0" w:lastRowFirstColumn="0" w:lastRowLastColumn="0"/>
+            </w:pPr>
+          </w:p>
         </w:tc>
         <w:tc>
           <w:tcPr>
@@ -9519,21 +9465,7 @@
               <w:rPr>
                 <w:rFonts w:ascii="Helvetica" w:eastAsia="Helvetica" w:hAnsi="Helvetica" w:cs="Helvetica"/>
               </w:rPr>
-              <w:t xml:space="preserve">ở tinh trạng </w:t>
-            </w:r>
-            <w:proofErr w:type="gramStart"/>
-            <w:r>
-              <w:rPr>
-                <w:rFonts w:ascii="Helvetica" w:eastAsia="Helvetica" w:hAnsi="Helvetica" w:cs="Helvetica"/>
-              </w:rPr>
-              <w:t>nào :</w:t>
-            </w:r>
-            <w:proofErr w:type="gramEnd"/>
-            <w:r>
-              <w:rPr>
-                <w:rFonts w:ascii="Helvetica" w:eastAsia="Helvetica" w:hAnsi="Helvetica" w:cs="Helvetica"/>
-              </w:rPr>
-              <w:t xml:space="preserve"> đang sử dụng, trong kho, hay đang sửa chữa hoặc đã tái chế.</w:t>
+              <w:t>ở tinh trạng nào : đang sử dụng, trong kho, hay đang sửa chữa hoặc đã tái chế.</w:t>
             </w:r>
           </w:p>
         </w:tc>
@@ -9546,6 +9478,140 @@
           <w:tcPr>
             <w:cnfStyle w:val="001000000000" w:firstRow="0" w:lastRow="0" w:firstColumn="1" w:lastColumn="0" w:oddVBand="0" w:evenVBand="0" w:oddHBand="0" w:evenHBand="0" w:firstRowFirstColumn="0" w:firstRowLastColumn="0" w:lastRowFirstColumn="0" w:lastRowLastColumn="0"/>
             <w:tcW w:w="1867" w:type="dxa"/>
+            <w:shd w:val="clear" w:color="auto" w:fill="FFFFFF" w:themeFill="background1"/>
+          </w:tcPr>
+          <w:p>
+            <w:pPr>
+              <w:pStyle w:val="MyTable1"/>
+            </w:pPr>
+          </w:p>
+        </w:tc>
+        <w:tc>
+          <w:tcPr>
+            <w:tcW w:w="3645" w:type="dxa"/>
+            <w:tcBorders>
+              <w:top w:val="single" w:sz="4" w:space="0" w:color="auto"/>
+              <w:bottom w:val="single" w:sz="4" w:space="0" w:color="auto"/>
+            </w:tcBorders>
+            <w:shd w:val="clear" w:color="auto" w:fill="FFFFFF" w:themeFill="background1"/>
+          </w:tcPr>
+          <w:p>
+            <w:pPr>
+              <w:pStyle w:val="MyTable1"/>
+              <w:cnfStyle w:val="000000100000" w:firstRow="0" w:lastRow="0" w:firstColumn="0" w:lastColumn="0" w:oddVBand="0" w:evenVBand="0" w:oddHBand="1" w:evenHBand="0" w:firstRowFirstColumn="0" w:firstRowLastColumn="0" w:lastRowFirstColumn="0" w:lastRowLastColumn="0"/>
+            </w:pPr>
+            <w:r>
+              <w:t>MaNH</w:t>
+            </w:r>
+          </w:p>
+        </w:tc>
+        <w:tc>
+          <w:tcPr>
+            <w:tcW w:w="3645" w:type="dxa"/>
+            <w:gridSpan w:val="2"/>
+            <w:tcBorders>
+              <w:top w:val="single" w:sz="4" w:space="0" w:color="auto"/>
+              <w:bottom w:val="single" w:sz="4" w:space="0" w:color="auto"/>
+            </w:tcBorders>
+            <w:shd w:val="clear" w:color="auto" w:fill="FFFFFF" w:themeFill="background1"/>
+          </w:tcPr>
+          <w:p>
+            <w:pPr>
+              <w:pStyle w:val="MyTable1"/>
+              <w:cnfStyle w:val="000000100000" w:firstRow="0" w:lastRow="0" w:firstColumn="0" w:lastColumn="0" w:oddVBand="0" w:evenVBand="0" w:oddHBand="1" w:evenHBand="0" w:firstRowFirstColumn="0" w:firstRowLastColumn="0" w:lastRowFirstColumn="0" w:lastRowLastColumn="0"/>
+            </w:pPr>
+            <w:r>
+              <w:t>Thi</w:t>
+            </w:r>
+            <w:r>
+              <w:rPr>
+                <w:rFonts w:ascii="Helvetica" w:eastAsia="Helvetica" w:hAnsi="Helvetica" w:cs="Helvetica"/>
+              </w:rPr>
+              <w:t>ế</w:t>
+            </w:r>
+            <w:r>
+              <w:t>t b</w:t>
+            </w:r>
+            <w:r>
+              <w:rPr>
+                <w:rFonts w:ascii="Helvetica" w:eastAsia="Helvetica" w:hAnsi="Helvetica" w:cs="Helvetica"/>
+              </w:rPr>
+              <w:t>ị</w:t>
+            </w:r>
+            <w:r>
+              <w:t xml:space="preserve"> n</w:t>
+            </w:r>
+            <w:r>
+              <w:rPr>
+                <w:rFonts w:ascii="Helvetica" w:eastAsia="Helvetica" w:hAnsi="Helvetica" w:cs="Helvetica"/>
+              </w:rPr>
+              <w:t>ày</w:t>
+            </w:r>
+            <w:r>
+              <w:t xml:space="preserve"> </w:t>
+            </w:r>
+            <w:r>
+              <w:rPr>
+                <w:rFonts w:ascii="Helvetica" w:eastAsia="Helvetica" w:hAnsi="Helvetica" w:cs="Helvetica"/>
+              </w:rPr>
+              <w:t>đượ</w:t>
+            </w:r>
+            <w:r>
+              <w:t>c nh</w:t>
+            </w:r>
+            <w:r>
+              <w:rPr>
+                <w:rFonts w:ascii="Helvetica" w:eastAsia="Helvetica" w:hAnsi="Helvetica" w:cs="Helvetica"/>
+              </w:rPr>
+              <w:t>ậ</w:t>
+            </w:r>
+            <w:r>
+              <w:t>p t</w:t>
+            </w:r>
+            <w:r>
+              <w:rPr>
+                <w:rFonts w:ascii="Helvetica" w:eastAsia="Helvetica" w:hAnsi="Helvetica" w:cs="Helvetica"/>
+              </w:rPr>
+              <w:t>ừ</w:t>
+            </w:r>
+            <w:r>
+              <w:t xml:space="preserve"> </w:t>
+            </w:r>
+            <w:r>
+              <w:rPr>
+                <w:rFonts w:ascii="Helvetica" w:eastAsia="Helvetica" w:hAnsi="Helvetica" w:cs="Helvetica"/>
+              </w:rPr>
+              <w:t>đơn</w:t>
+            </w:r>
+            <w:r>
+              <w:t xml:space="preserve"> nh</w:t>
+            </w:r>
+            <w:r>
+              <w:rPr>
+                <w:rFonts w:ascii="Helvetica" w:eastAsia="Helvetica" w:hAnsi="Helvetica" w:cs="Helvetica"/>
+              </w:rPr>
+              <w:t>ậ</w:t>
+            </w:r>
+            <w:r>
+              <w:t>p hang n</w:t>
+            </w:r>
+            <w:r>
+              <w:rPr>
+                <w:rFonts w:ascii="Helvetica" w:eastAsia="Helvetica" w:hAnsi="Helvetica" w:cs="Helvetica"/>
+              </w:rPr>
+              <w:t>ào</w:t>
+            </w:r>
+            <w:r>
+              <w:t>.</w:t>
+            </w:r>
+          </w:p>
+        </w:tc>
+      </w:tr>
+      <w:tr>
+        <w:tc>
+          <w:tcPr>
+            <w:cnfStyle w:val="001000000000" w:firstRow="0" w:lastRow="0" w:firstColumn="1" w:lastColumn="0" w:oddVBand="0" w:evenVBand="0" w:oddHBand="0" w:evenHBand="0" w:firstRowFirstColumn="0" w:firstRowLastColumn="0" w:lastRowFirstColumn="0" w:lastRowLastColumn="0"/>
+            <w:tcW w:w="1867" w:type="dxa"/>
             <w:vMerge w:val="restart"/>
             <w:shd w:val="clear" w:color="auto" w:fill="7F7F7F" w:themeFill="text1" w:themeFillTint="80"/>
           </w:tcPr>
@@ -9570,7 +9636,7 @@
           <w:p>
             <w:pPr>
               <w:pStyle w:val="MyTable1"/>
-              <w:cnfStyle w:val="000000100000" w:firstRow="0" w:lastRow="0" w:firstColumn="0" w:lastColumn="0" w:oddVBand="0" w:evenVBand="0" w:oddHBand="1" w:evenHBand="0" w:firstRowFirstColumn="0" w:firstRowLastColumn="0" w:lastRowFirstColumn="0" w:lastRowLastColumn="0"/>
+              <w:cnfStyle w:val="000000000000" w:firstRow="0" w:lastRow="0" w:firstColumn="0" w:lastColumn="0" w:oddVBand="0" w:evenVBand="0" w:oddHBand="0" w:evenHBand="0" w:firstRowFirstColumn="0" w:firstRowLastColumn="0" w:lastRowFirstColumn="0" w:lastRowLastColumn="0"/>
             </w:pPr>
             <w:r>
               <w:t>T</w:t>
@@ -9608,7 +9674,7 @@
           <w:p>
             <w:pPr>
               <w:pStyle w:val="MyTable1"/>
-              <w:cnfStyle w:val="000000100000" w:firstRow="0" w:lastRow="0" w:firstColumn="0" w:lastColumn="0" w:oddVBand="0" w:evenVBand="0" w:oddHBand="1" w:evenHBand="0" w:firstRowFirstColumn="0" w:firstRowLastColumn="0" w:lastRowFirstColumn="0" w:lastRowLastColumn="0"/>
+              <w:cnfStyle w:val="000000000000" w:firstRow="0" w:lastRow="0" w:firstColumn="0" w:lastColumn="0" w:oddVBand="0" w:evenVBand="0" w:oddHBand="0" w:evenHBand="0" w:firstRowFirstColumn="0" w:firstRowLastColumn="0" w:lastRowFirstColumn="0" w:lastRowLastColumn="0"/>
             </w:pPr>
             <w:r>
               <w:t>M</w:t>
@@ -9618,126 +9684,6 @@
                 <w:rFonts w:ascii="Helvetica" w:eastAsia="Helvetica" w:hAnsi="Helvetica" w:cs="Helvetica"/>
               </w:rPr>
               <w:t>ô tả</w:t>
-            </w:r>
-          </w:p>
-        </w:tc>
-      </w:tr>
-      <w:tr>
-        <w:tc>
-          <w:tcPr>
-            <w:cnfStyle w:val="001000000000" w:firstRow="0" w:lastRow="0" w:firstColumn="1" w:lastColumn="0" w:oddVBand="0" w:evenVBand="0" w:oddHBand="0" w:evenHBand="0" w:firstRowFirstColumn="0" w:firstRowLastColumn="0" w:lastRowFirstColumn="0" w:lastRowLastColumn="0"/>
-            <w:tcW w:w="1867" w:type="dxa"/>
-            <w:vMerge/>
-            <w:shd w:val="clear" w:color="auto" w:fill="FFFFFF" w:themeFill="background1"/>
-          </w:tcPr>
-          <w:p>
-            <w:pPr>
-              <w:pStyle w:val="MyTable1"/>
-            </w:pPr>
-          </w:p>
-        </w:tc>
-        <w:tc>
-          <w:tcPr>
-            <w:tcW w:w="3645" w:type="dxa"/>
-            <w:tcBorders>
-              <w:top w:val="single" w:sz="4" w:space="0" w:color="auto"/>
-              <w:bottom w:val="single" w:sz="4" w:space="0" w:color="auto"/>
-            </w:tcBorders>
-            <w:shd w:val="clear" w:color="auto" w:fill="FFFFFF" w:themeFill="background1"/>
-          </w:tcPr>
-          <w:p>
-            <w:pPr>
-              <w:pStyle w:val="MyTable1"/>
-              <w:cnfStyle w:val="000000000000" w:firstRow="0" w:lastRow="0" w:firstColumn="0" w:lastColumn="0" w:oddVBand="0" w:evenVBand="0" w:oddHBand="0" w:evenHBand="0" w:firstRowFirstColumn="0" w:firstRowLastColumn="0" w:lastRowFirstColumn="0" w:lastRowLastColumn="0"/>
-              <w:rPr>
-                <w:rFonts w:ascii="Helvetica" w:eastAsia="Helvetica" w:hAnsi="Helvetica" w:cs="Helvetica"/>
-              </w:rPr>
-            </w:pPr>
-            <w:r>
-              <w:t>Th</w:t>
-            </w:r>
-            <w:r>
-              <w:rPr>
-                <w:rFonts w:ascii="Helvetica" w:eastAsia="Helvetica" w:hAnsi="Helvetica" w:cs="Helvetica"/>
-              </w:rPr>
-              <w:t>êm</w:t>
-            </w:r>
-            <w:r>
-              <w:t xml:space="preserve"> th</w:t>
-            </w:r>
-            <w:r>
-              <w:rPr>
-                <w:rFonts w:ascii="Helvetica" w:eastAsia="Helvetica" w:hAnsi="Helvetica" w:cs="Helvetica"/>
-              </w:rPr>
-              <w:t>ông</w:t>
-            </w:r>
-            <w:r>
-              <w:t xml:space="preserve"> tin thi</w:t>
-            </w:r>
-            <w:r>
-              <w:rPr>
-                <w:rFonts w:ascii="Helvetica" w:eastAsia="Helvetica" w:hAnsi="Helvetica" w:cs="Helvetica"/>
-              </w:rPr>
-              <w:t>ế</w:t>
-            </w:r>
-            <w:r>
-              <w:t>t b</w:t>
-            </w:r>
-            <w:r>
-              <w:rPr>
-                <w:rFonts w:ascii="Helvetica" w:eastAsia="Helvetica" w:hAnsi="Helvetica" w:cs="Helvetica"/>
-              </w:rPr>
-              <w:t>ị</w:t>
-            </w:r>
-          </w:p>
-          <w:p>
-            <w:pPr>
-              <w:pStyle w:val="MyTable1"/>
-              <w:cnfStyle w:val="000000000000" w:firstRow="0" w:lastRow="0" w:firstColumn="0" w:lastColumn="0" w:oddVBand="0" w:evenVBand="0" w:oddHBand="0" w:evenHBand="0" w:firstRowFirstColumn="0" w:firstRowLastColumn="0" w:lastRowFirstColumn="0" w:lastRowLastColumn="0"/>
-            </w:pPr>
-          </w:p>
-        </w:tc>
-        <w:tc>
-          <w:tcPr>
-            <w:tcW w:w="3645" w:type="dxa"/>
-            <w:gridSpan w:val="2"/>
-            <w:tcBorders>
-              <w:top w:val="single" w:sz="4" w:space="0" w:color="auto"/>
-              <w:bottom w:val="single" w:sz="4" w:space="0" w:color="auto"/>
-            </w:tcBorders>
-            <w:shd w:val="clear" w:color="auto" w:fill="FFFFFF" w:themeFill="background1"/>
-          </w:tcPr>
-          <w:p>
-            <w:pPr>
-              <w:pStyle w:val="MyTable1"/>
-              <w:cnfStyle w:val="000000000000" w:firstRow="0" w:lastRow="0" w:firstColumn="0" w:lastColumn="0" w:oddVBand="0" w:evenVBand="0" w:oddHBand="0" w:evenHBand="0" w:firstRowFirstColumn="0" w:firstRowLastColumn="0" w:lastRowFirstColumn="0" w:lastRowLastColumn="0"/>
-            </w:pPr>
-            <w:r>
-              <w:t>Th</w:t>
-            </w:r>
-            <w:r>
-              <w:rPr>
-                <w:rFonts w:ascii="Helvetica" w:eastAsia="Helvetica" w:hAnsi="Helvetica" w:cs="Helvetica"/>
-              </w:rPr>
-              <w:t>êm</w:t>
-            </w:r>
-            <w:r>
-              <w:t xml:space="preserve"> th</w:t>
-            </w:r>
-            <w:r>
-              <w:rPr>
-                <w:rFonts w:ascii="Helvetica" w:eastAsia="Helvetica" w:hAnsi="Helvetica" w:cs="Helvetica"/>
-              </w:rPr>
-              <w:t>ông</w:t>
-            </w:r>
-            <w:r>
-              <w:t xml:space="preserve"> tin c</w:t>
-            </w:r>
-            <w:r>
-              <w:rPr>
-                <w:rFonts w:ascii="Helvetica" w:eastAsia="Helvetica" w:hAnsi="Helvetica" w:cs="Helvetica"/>
-              </w:rPr>
-              <w:t>ủa thiết bị này vào hệ thống</w:t>
             </w:r>
           </w:p>
         </w:tc>
@@ -9750,6 +9696,7 @@
           <w:tcPr>
             <w:cnfStyle w:val="001000000000" w:firstRow="0" w:lastRow="0" w:firstColumn="1" w:lastColumn="0" w:oddVBand="0" w:evenVBand="0" w:oddHBand="0" w:evenHBand="0" w:firstRowFirstColumn="0" w:firstRowLastColumn="0" w:lastRowFirstColumn="0" w:lastRowLastColumn="0"/>
             <w:tcW w:w="1867" w:type="dxa"/>
+            <w:vMerge/>
             <w:shd w:val="clear" w:color="auto" w:fill="FFFFFF" w:themeFill="background1"/>
           </w:tcPr>
           <w:p>
@@ -9771,18 +9718,30 @@
             <w:pPr>
               <w:pStyle w:val="MyTable1"/>
               <w:cnfStyle w:val="000000100000" w:firstRow="0" w:lastRow="0" w:firstColumn="0" w:lastColumn="0" w:oddVBand="0" w:evenVBand="0" w:oddHBand="1" w:evenHBand="0" w:firstRowFirstColumn="0" w:firstRowLastColumn="0" w:lastRowFirstColumn="0" w:lastRowLastColumn="0"/>
-            </w:pPr>
-            <w:r>
-              <w:t>Tra c</w:t>
-            </w:r>
-            <w:r>
-              <w:rPr>
-                <w:rFonts w:ascii="Helvetica" w:eastAsia="Helvetica" w:hAnsi="Helvetica" w:cs="Helvetica"/>
-              </w:rPr>
-              <w:t>ứ</w:t>
-            </w:r>
-            <w:r>
-              <w:t>u chi ti</w:t>
+              <w:rPr>
+                <w:rFonts w:ascii="Helvetica" w:eastAsia="Helvetica" w:hAnsi="Helvetica" w:cs="Helvetica"/>
+              </w:rPr>
+            </w:pPr>
+            <w:r>
+              <w:t>Th</w:t>
+            </w:r>
+            <w:r>
+              <w:rPr>
+                <w:rFonts w:ascii="Helvetica" w:eastAsia="Helvetica" w:hAnsi="Helvetica" w:cs="Helvetica"/>
+              </w:rPr>
+              <w:t>êm</w:t>
+            </w:r>
+            <w:r>
+              <w:t xml:space="preserve"> th</w:t>
+            </w:r>
+            <w:r>
+              <w:rPr>
+                <w:rFonts w:ascii="Helvetica" w:eastAsia="Helvetica" w:hAnsi="Helvetica" w:cs="Helvetica"/>
+              </w:rPr>
+              <w:t>ông</w:t>
+            </w:r>
+            <w:r>
+              <w:t xml:space="preserve"> tin thi</w:t>
             </w:r>
             <w:r>
               <w:rPr>
@@ -9791,8 +9750,20 @@
               <w:t>ế</w:t>
             </w:r>
             <w:r>
-              <w:t>t</w:t>
-            </w:r>
+              <w:t>t b</w:t>
+            </w:r>
+            <w:r>
+              <w:rPr>
+                <w:rFonts w:ascii="Helvetica" w:eastAsia="Helvetica" w:hAnsi="Helvetica" w:cs="Helvetica"/>
+              </w:rPr>
+              <w:t>ị</w:t>
+            </w:r>
+          </w:p>
+          <w:p>
+            <w:pPr>
+              <w:pStyle w:val="MyTable1"/>
+              <w:cnfStyle w:val="000000100000" w:firstRow="0" w:lastRow="0" w:firstColumn="0" w:lastColumn="0" w:oddVBand="0" w:evenVBand="0" w:oddHBand="1" w:evenHBand="0" w:firstRowFirstColumn="0" w:firstRowLastColumn="0" w:lastRowFirstColumn="0" w:lastRowLastColumn="0"/>
+            </w:pPr>
           </w:p>
         </w:tc>
         <w:tc>
@@ -9811,148 +9782,32 @@
               <w:cnfStyle w:val="000000100000" w:firstRow="0" w:lastRow="0" w:firstColumn="0" w:lastColumn="0" w:oddVBand="0" w:evenVBand="0" w:oddHBand="1" w:evenHBand="0" w:firstRowFirstColumn="0" w:firstRowLastColumn="0" w:lastRowFirstColumn="0" w:lastRowLastColumn="0"/>
             </w:pPr>
             <w:r>
-              <w:t>Tra c</w:t>
-            </w:r>
-            <w:r>
-              <w:rPr>
-                <w:rFonts w:ascii="Helvetica" w:eastAsia="Helvetica" w:hAnsi="Helvetica" w:cs="Helvetica"/>
-              </w:rPr>
-              <w:t>ứ</w:t>
-            </w:r>
-            <w:r>
-              <w:t>u thi</w:t>
-            </w:r>
-            <w:r>
-              <w:rPr>
-                <w:rFonts w:ascii="Helvetica" w:eastAsia="Helvetica" w:hAnsi="Helvetica" w:cs="Helvetica"/>
-              </w:rPr>
-              <w:t>ế</w:t>
-            </w:r>
-            <w:r>
-              <w:t>t b</w:t>
-            </w:r>
-            <w:r>
-              <w:rPr>
-                <w:rFonts w:ascii="Helvetica" w:eastAsia="Helvetica" w:hAnsi="Helvetica" w:cs="Helvetica"/>
-              </w:rPr>
-              <w:t>ị</w:t>
-            </w:r>
-            <w:r>
-              <w:t xml:space="preserve"> n</w:t>
-            </w:r>
-            <w:r>
-              <w:rPr>
-                <w:rFonts w:ascii="Helvetica" w:eastAsia="Helvetica" w:hAnsi="Helvetica" w:cs="Helvetica"/>
-              </w:rPr>
-              <w:t>ày</w:t>
-            </w:r>
-            <w:r>
-              <w:t xml:space="preserve"> </w:t>
-            </w:r>
-            <w:r>
-              <w:rPr>
-                <w:rFonts w:ascii="Helvetica" w:eastAsia="Helvetica" w:hAnsi="Helvetica" w:cs="Helvetica"/>
-              </w:rPr>
-              <w:t>đượ</w:t>
-            </w:r>
-            <w:r>
-              <w:t>c nh</w:t>
-            </w:r>
-            <w:r>
-              <w:rPr>
-                <w:rFonts w:ascii="Helvetica" w:eastAsia="Helvetica" w:hAnsi="Helvetica" w:cs="Helvetica"/>
-              </w:rPr>
-              <w:t>ậ</w:t>
-            </w:r>
-            <w:r>
-              <w:t>p khi n</w:t>
-            </w:r>
-            <w:r>
-              <w:rPr>
-                <w:rFonts w:ascii="Helvetica" w:eastAsia="Helvetica" w:hAnsi="Helvetica" w:cs="Helvetica"/>
-              </w:rPr>
-              <w:t>ào,</w:t>
-            </w:r>
-            <w:r>
-              <w:t xml:space="preserve"> ho</w:t>
-            </w:r>
-            <w:r>
-              <w:rPr>
-                <w:rFonts w:ascii="Helvetica" w:eastAsia="Helvetica" w:hAnsi="Helvetica" w:cs="Helvetica"/>
-              </w:rPr>
-              <w:t>ặ</w:t>
-            </w:r>
-            <w:r>
-              <w:t xml:space="preserve">c </w:t>
-            </w:r>
-            <w:r>
-              <w:rPr>
-                <w:rFonts w:ascii="Helvetica" w:eastAsia="Helvetica" w:hAnsi="Helvetica" w:cs="Helvetica"/>
-              </w:rPr>
-              <w:t>đang</w:t>
-            </w:r>
-            <w:r>
-              <w:t xml:space="preserve"> s</w:t>
-            </w:r>
-            <w:r>
-              <w:rPr>
-                <w:rFonts w:ascii="Helvetica" w:eastAsia="Helvetica" w:hAnsi="Helvetica" w:cs="Helvetica"/>
-              </w:rPr>
-              <w:t>ử</w:t>
-            </w:r>
-            <w:r>
-              <w:t xml:space="preserve"> d</w:t>
-            </w:r>
-            <w:r>
-              <w:rPr>
-                <w:rFonts w:ascii="Helvetica" w:eastAsia="Helvetica" w:hAnsi="Helvetica" w:cs="Helvetica"/>
-              </w:rPr>
-              <w:t>ụ</w:t>
-            </w:r>
-            <w:r>
-              <w:t xml:space="preserve">ng </w:t>
-            </w:r>
-            <w:r>
-              <w:rPr>
-                <w:rFonts w:ascii="Helvetica" w:eastAsia="Helvetica" w:hAnsi="Helvetica" w:cs="Helvetica"/>
-              </w:rPr>
-              <w:t>ở</w:t>
-            </w:r>
-            <w:r>
-              <w:t xml:space="preserve"> ph</w:t>
-            </w:r>
-            <w:r>
-              <w:rPr>
-                <w:rFonts w:ascii="Helvetica" w:eastAsia="Helvetica" w:hAnsi="Helvetica" w:cs="Helvetica"/>
-              </w:rPr>
-              <w:t>òng</w:t>
-            </w:r>
-            <w:r>
-              <w:t xml:space="preserve"> n</w:t>
-            </w:r>
-            <w:r>
-              <w:rPr>
-                <w:rFonts w:ascii="Helvetica" w:eastAsia="Helvetica" w:hAnsi="Helvetica" w:cs="Helvetica"/>
-              </w:rPr>
-              <w:t>ào,</w:t>
-            </w:r>
-            <w:r>
-              <w:t xml:space="preserve"> t</w:t>
-            </w:r>
-            <w:r>
-              <w:rPr>
-                <w:rFonts w:ascii="Helvetica" w:eastAsia="Helvetica" w:hAnsi="Helvetica" w:cs="Helvetica"/>
-              </w:rPr>
-              <w:t xml:space="preserve">ình </w:t>
-            </w:r>
-            <w:proofErr w:type="gramStart"/>
-            <w:r>
-              <w:rPr>
-                <w:rFonts w:ascii="Helvetica" w:eastAsia="Helvetica" w:hAnsi="Helvetica" w:cs="Helvetica"/>
-              </w:rPr>
-              <w:t>trạng,…</w:t>
-            </w:r>
-            <w:proofErr w:type="gramEnd"/>
+              <w:t>Th</w:t>
+            </w:r>
+            <w:r>
+              <w:rPr>
+                <w:rFonts w:ascii="Helvetica" w:eastAsia="Helvetica" w:hAnsi="Helvetica" w:cs="Helvetica"/>
+              </w:rPr>
+              <w:t>êm</w:t>
+            </w:r>
+            <w:r>
+              <w:t xml:space="preserve"> th</w:t>
+            </w:r>
+            <w:r>
+              <w:rPr>
+                <w:rFonts w:ascii="Helvetica" w:eastAsia="Helvetica" w:hAnsi="Helvetica" w:cs="Helvetica"/>
+              </w:rPr>
+              <w:t>ông</w:t>
+            </w:r>
+            <w:r>
+              <w:t xml:space="preserve"> tin c</w:t>
+            </w:r>
+            <w:r>
+              <w:rPr>
+                <w:rFonts w:ascii="Helvetica" w:eastAsia="Helvetica" w:hAnsi="Helvetica" w:cs="Helvetica"/>
+              </w:rPr>
+              <w:t>ủa thiết bị này vào hệ thống</w:t>
+            </w:r>
           </w:p>
         </w:tc>
       </w:tr>
@@ -9961,26 +9816,22 @@
           <w:tcPr>
             <w:cnfStyle w:val="001000000000" w:firstRow="0" w:lastRow="0" w:firstColumn="1" w:lastColumn="0" w:oddVBand="0" w:evenVBand="0" w:oddHBand="0" w:evenHBand="0" w:firstRowFirstColumn="0" w:firstRowLastColumn="0" w:lastRowFirstColumn="0" w:lastRowLastColumn="0"/>
             <w:tcW w:w="1867" w:type="dxa"/>
-            <w:vMerge w:val="restart"/>
-            <w:shd w:val="clear" w:color="auto" w:fill="7F7F7F" w:themeFill="text1" w:themeFillTint="80"/>
-          </w:tcPr>
-          <w:p>
-            <w:pPr>
-              <w:pStyle w:val="MyTable1"/>
-            </w:pPr>
-            <w:r>
-              <w:t>Quan hệ</w:t>
-            </w:r>
-          </w:p>
-        </w:tc>
-        <w:tc>
-          <w:tcPr>
-            <w:tcW w:w="3645" w:type="dxa"/>
-            <w:tcBorders>
-              <w:top w:val="single" w:sz="4" w:space="0" w:color="auto"/>
-              <w:bottom w:val="single" w:sz="4" w:space="0" w:color="auto"/>
-            </w:tcBorders>
-            <w:shd w:val="clear" w:color="auto" w:fill="7F7F7F" w:themeFill="text1" w:themeFillTint="80"/>
+            <w:shd w:val="clear" w:color="auto" w:fill="FFFFFF" w:themeFill="background1"/>
+          </w:tcPr>
+          <w:p>
+            <w:pPr>
+              <w:pStyle w:val="MyTable1"/>
+            </w:pPr>
+          </w:p>
+        </w:tc>
+        <w:tc>
+          <w:tcPr>
+            <w:tcW w:w="3645" w:type="dxa"/>
+            <w:tcBorders>
+              <w:top w:val="single" w:sz="4" w:space="0" w:color="auto"/>
+              <w:bottom w:val="single" w:sz="4" w:space="0" w:color="auto"/>
+            </w:tcBorders>
+            <w:shd w:val="clear" w:color="auto" w:fill="FFFFFF" w:themeFill="background1"/>
           </w:tcPr>
           <w:p>
             <w:pPr>
@@ -9988,16 +9839,25 @@
               <w:cnfStyle w:val="000000000000" w:firstRow="0" w:lastRow="0" w:firstColumn="0" w:lastColumn="0" w:oddVBand="0" w:evenVBand="0" w:oddHBand="0" w:evenHBand="0" w:firstRowFirstColumn="0" w:firstRowLastColumn="0" w:lastRowFirstColumn="0" w:lastRowLastColumn="0"/>
             </w:pPr>
             <w:r>
-              <w:t>T</w:t>
-            </w:r>
-            <w:r>
-              <w:rPr>
-                <w:rFonts w:ascii="Helvetica" w:eastAsia="Helvetica" w:hAnsi="Helvetica" w:cs="Helvetica"/>
-              </w:rPr>
-              <w:t>ên lớ</w:t>
-            </w:r>
-            <w:r>
-              <w:t>p</w:t>
+              <w:t>Tra c</w:t>
+            </w:r>
+            <w:r>
+              <w:rPr>
+                <w:rFonts w:ascii="Helvetica" w:eastAsia="Helvetica" w:hAnsi="Helvetica" w:cs="Helvetica"/>
+              </w:rPr>
+              <w:t>ứ</w:t>
+            </w:r>
+            <w:r>
+              <w:t>u chi ti</w:t>
+            </w:r>
+            <w:r>
+              <w:rPr>
+                <w:rFonts w:ascii="Helvetica" w:eastAsia="Helvetica" w:hAnsi="Helvetica" w:cs="Helvetica"/>
+              </w:rPr>
+              <w:t>ế</w:t>
+            </w:r>
+            <w:r>
+              <w:t>t</w:t>
             </w:r>
           </w:p>
         </w:tc>
@@ -10009,7 +9869,7 @@
               <w:top w:val="single" w:sz="4" w:space="0" w:color="auto"/>
               <w:bottom w:val="single" w:sz="4" w:space="0" w:color="auto"/>
             </w:tcBorders>
-            <w:shd w:val="clear" w:color="auto" w:fill="7F7F7F" w:themeFill="text1" w:themeFillTint="80"/>
+            <w:shd w:val="clear" w:color="auto" w:fill="FFFFFF" w:themeFill="background1"/>
           </w:tcPr>
           <w:p>
             <w:pPr>
@@ -10017,13 +9877,139 @@
               <w:cnfStyle w:val="000000000000" w:firstRow="0" w:lastRow="0" w:firstColumn="0" w:lastColumn="0" w:oddVBand="0" w:evenVBand="0" w:oddHBand="0" w:evenHBand="0" w:firstRowFirstColumn="0" w:firstRowLastColumn="0" w:lastRowFirstColumn="0" w:lastRowLastColumn="0"/>
             </w:pPr>
             <w:r>
-              <w:t>M</w:t>
-            </w:r>
-            <w:r>
-              <w:rPr>
-                <w:rFonts w:ascii="Helvetica" w:eastAsia="Helvetica" w:hAnsi="Helvetica" w:cs="Helvetica"/>
-              </w:rPr>
-              <w:t>ô tả</w:t>
+              <w:t>Tra c</w:t>
+            </w:r>
+            <w:r>
+              <w:rPr>
+                <w:rFonts w:ascii="Helvetica" w:eastAsia="Helvetica" w:hAnsi="Helvetica" w:cs="Helvetica"/>
+              </w:rPr>
+              <w:t>ứ</w:t>
+            </w:r>
+            <w:r>
+              <w:t>u thi</w:t>
+            </w:r>
+            <w:r>
+              <w:rPr>
+                <w:rFonts w:ascii="Helvetica" w:eastAsia="Helvetica" w:hAnsi="Helvetica" w:cs="Helvetica"/>
+              </w:rPr>
+              <w:t>ế</w:t>
+            </w:r>
+            <w:r>
+              <w:t>t b</w:t>
+            </w:r>
+            <w:r>
+              <w:rPr>
+                <w:rFonts w:ascii="Helvetica" w:eastAsia="Helvetica" w:hAnsi="Helvetica" w:cs="Helvetica"/>
+              </w:rPr>
+              <w:t>ị</w:t>
+            </w:r>
+            <w:r>
+              <w:t xml:space="preserve"> n</w:t>
+            </w:r>
+            <w:r>
+              <w:rPr>
+                <w:rFonts w:ascii="Helvetica" w:eastAsia="Helvetica" w:hAnsi="Helvetica" w:cs="Helvetica"/>
+              </w:rPr>
+              <w:t>ày</w:t>
+            </w:r>
+            <w:r>
+              <w:t xml:space="preserve"> </w:t>
+            </w:r>
+            <w:r>
+              <w:rPr>
+                <w:rFonts w:ascii="Helvetica" w:eastAsia="Helvetica" w:hAnsi="Helvetica" w:cs="Helvetica"/>
+              </w:rPr>
+              <w:t>đượ</w:t>
+            </w:r>
+            <w:r>
+              <w:t>c nh</w:t>
+            </w:r>
+            <w:r>
+              <w:rPr>
+                <w:rFonts w:ascii="Helvetica" w:eastAsia="Helvetica" w:hAnsi="Helvetica" w:cs="Helvetica"/>
+              </w:rPr>
+              <w:t>ậ</w:t>
+            </w:r>
+            <w:r>
+              <w:t>p khi n</w:t>
+            </w:r>
+            <w:r>
+              <w:rPr>
+                <w:rFonts w:ascii="Helvetica" w:eastAsia="Helvetica" w:hAnsi="Helvetica" w:cs="Helvetica"/>
+              </w:rPr>
+              <w:t>ào,</w:t>
+            </w:r>
+            <w:r>
+              <w:t xml:space="preserve"> ho</w:t>
+            </w:r>
+            <w:r>
+              <w:rPr>
+                <w:rFonts w:ascii="Helvetica" w:eastAsia="Helvetica" w:hAnsi="Helvetica" w:cs="Helvetica"/>
+              </w:rPr>
+              <w:t>ặ</w:t>
+            </w:r>
+            <w:r>
+              <w:t xml:space="preserve">c </w:t>
+            </w:r>
+            <w:r>
+              <w:rPr>
+                <w:rFonts w:ascii="Helvetica" w:eastAsia="Helvetica" w:hAnsi="Helvetica" w:cs="Helvetica"/>
+              </w:rPr>
+              <w:t>đang</w:t>
+            </w:r>
+            <w:r>
+              <w:t xml:space="preserve"> s</w:t>
+            </w:r>
+            <w:r>
+              <w:rPr>
+                <w:rFonts w:ascii="Helvetica" w:eastAsia="Helvetica" w:hAnsi="Helvetica" w:cs="Helvetica"/>
+              </w:rPr>
+              <w:t>ử</w:t>
+            </w:r>
+            <w:r>
+              <w:t xml:space="preserve"> d</w:t>
+            </w:r>
+            <w:r>
+              <w:rPr>
+                <w:rFonts w:ascii="Helvetica" w:eastAsia="Helvetica" w:hAnsi="Helvetica" w:cs="Helvetica"/>
+              </w:rPr>
+              <w:t>ụ</w:t>
+            </w:r>
+            <w:r>
+              <w:t xml:space="preserve">ng </w:t>
+            </w:r>
+            <w:r>
+              <w:rPr>
+                <w:rFonts w:ascii="Helvetica" w:eastAsia="Helvetica" w:hAnsi="Helvetica" w:cs="Helvetica"/>
+              </w:rPr>
+              <w:t>ở</w:t>
+            </w:r>
+            <w:r>
+              <w:t xml:space="preserve"> ph</w:t>
+            </w:r>
+            <w:r>
+              <w:rPr>
+                <w:rFonts w:ascii="Helvetica" w:eastAsia="Helvetica" w:hAnsi="Helvetica" w:cs="Helvetica"/>
+              </w:rPr>
+              <w:t>òng</w:t>
+            </w:r>
+            <w:r>
+              <w:t xml:space="preserve"> n</w:t>
+            </w:r>
+            <w:r>
+              <w:rPr>
+                <w:rFonts w:ascii="Helvetica" w:eastAsia="Helvetica" w:hAnsi="Helvetica" w:cs="Helvetica"/>
+              </w:rPr>
+              <w:t>ào,</w:t>
+            </w:r>
+            <w:r>
+              <w:t xml:space="preserve"> t</w:t>
+            </w:r>
+            <w:r>
+              <w:rPr>
+                <w:rFonts w:ascii="Helvetica" w:eastAsia="Helvetica" w:hAnsi="Helvetica" w:cs="Helvetica"/>
+              </w:rPr>
+              <w:t>ình trạng,…</w:t>
             </w:r>
           </w:p>
         </w:tc>
@@ -10036,6 +10022,78 @@
           <w:tcPr>
             <w:cnfStyle w:val="001000000000" w:firstRow="0" w:lastRow="0" w:firstColumn="1" w:lastColumn="0" w:oddVBand="0" w:evenVBand="0" w:oddHBand="0" w:evenHBand="0" w:firstRowFirstColumn="0" w:firstRowLastColumn="0" w:lastRowFirstColumn="0" w:lastRowLastColumn="0"/>
             <w:tcW w:w="1867" w:type="dxa"/>
+            <w:vMerge w:val="restart"/>
+            <w:shd w:val="clear" w:color="auto" w:fill="7F7F7F" w:themeFill="text1" w:themeFillTint="80"/>
+          </w:tcPr>
+          <w:p>
+            <w:pPr>
+              <w:pStyle w:val="MyTable1"/>
+            </w:pPr>
+            <w:r>
+              <w:t>Quan hệ</w:t>
+            </w:r>
+          </w:p>
+        </w:tc>
+        <w:tc>
+          <w:tcPr>
+            <w:tcW w:w="3645" w:type="dxa"/>
+            <w:tcBorders>
+              <w:top w:val="single" w:sz="4" w:space="0" w:color="auto"/>
+              <w:bottom w:val="single" w:sz="4" w:space="0" w:color="auto"/>
+            </w:tcBorders>
+            <w:shd w:val="clear" w:color="auto" w:fill="7F7F7F" w:themeFill="text1" w:themeFillTint="80"/>
+          </w:tcPr>
+          <w:p>
+            <w:pPr>
+              <w:pStyle w:val="MyTable1"/>
+              <w:cnfStyle w:val="000000100000" w:firstRow="0" w:lastRow="0" w:firstColumn="0" w:lastColumn="0" w:oddVBand="0" w:evenVBand="0" w:oddHBand="1" w:evenHBand="0" w:firstRowFirstColumn="0" w:firstRowLastColumn="0" w:lastRowFirstColumn="0" w:lastRowLastColumn="0"/>
+            </w:pPr>
+            <w:r>
+              <w:t>T</w:t>
+            </w:r>
+            <w:r>
+              <w:rPr>
+                <w:rFonts w:ascii="Helvetica" w:eastAsia="Helvetica" w:hAnsi="Helvetica" w:cs="Helvetica"/>
+              </w:rPr>
+              <w:t>ên lớ</w:t>
+            </w:r>
+            <w:r>
+              <w:t>p</w:t>
+            </w:r>
+          </w:p>
+        </w:tc>
+        <w:tc>
+          <w:tcPr>
+            <w:tcW w:w="3645" w:type="dxa"/>
+            <w:gridSpan w:val="2"/>
+            <w:tcBorders>
+              <w:top w:val="single" w:sz="4" w:space="0" w:color="auto"/>
+              <w:bottom w:val="single" w:sz="4" w:space="0" w:color="auto"/>
+            </w:tcBorders>
+            <w:shd w:val="clear" w:color="auto" w:fill="7F7F7F" w:themeFill="text1" w:themeFillTint="80"/>
+          </w:tcPr>
+          <w:p>
+            <w:pPr>
+              <w:pStyle w:val="MyTable1"/>
+              <w:cnfStyle w:val="000000100000" w:firstRow="0" w:lastRow="0" w:firstColumn="0" w:lastColumn="0" w:oddVBand="0" w:evenVBand="0" w:oddHBand="1" w:evenHBand="0" w:firstRowFirstColumn="0" w:firstRowLastColumn="0" w:lastRowFirstColumn="0" w:lastRowLastColumn="0"/>
+            </w:pPr>
+            <w:r>
+              <w:t>M</w:t>
+            </w:r>
+            <w:r>
+              <w:rPr>
+                <w:rFonts w:ascii="Helvetica" w:eastAsia="Helvetica" w:hAnsi="Helvetica" w:cs="Helvetica"/>
+              </w:rPr>
+              <w:t>ô tả</w:t>
+            </w:r>
+          </w:p>
+        </w:tc>
+      </w:tr>
+      <w:tr>
+        <w:tc>
+          <w:tcPr>
+            <w:cnfStyle w:val="001000000000" w:firstRow="0" w:lastRow="0" w:firstColumn="1" w:lastColumn="0" w:oddVBand="0" w:evenVBand="0" w:oddHBand="0" w:evenHBand="0" w:firstRowFirstColumn="0" w:firstRowLastColumn="0" w:lastRowFirstColumn="0" w:lastRowLastColumn="0"/>
+            <w:tcW w:w="1867" w:type="dxa"/>
             <w:vMerge/>
             <w:shd w:val="clear" w:color="auto" w:fill="7F7F7F" w:themeFill="text1" w:themeFillTint="80"/>
           </w:tcPr>
@@ -10057,7 +10115,7 @@
           <w:p>
             <w:pPr>
               <w:pStyle w:val="MyTable1"/>
-              <w:cnfStyle w:val="000000100000" w:firstRow="0" w:lastRow="0" w:firstColumn="0" w:lastColumn="0" w:oddVBand="0" w:evenVBand="0" w:oddHBand="1" w:evenHBand="0" w:firstRowFirstColumn="0" w:firstRowLastColumn="0" w:lastRowFirstColumn="0" w:lastRowLastColumn="0"/>
+              <w:cnfStyle w:val="000000000000" w:firstRow="0" w:lastRow="0" w:firstColumn="0" w:lastColumn="0" w:oddVBand="0" w:evenVBand="0" w:oddHBand="0" w:evenHBand="0" w:firstRowFirstColumn="0" w:firstRowLastColumn="0" w:lastRowFirstColumn="0" w:lastRowLastColumn="0"/>
             </w:pPr>
             <w:r>
               <w:t>ChiTietNhapHang</w:t>
@@ -10066,7 +10124,7 @@
           <w:p>
             <w:pPr>
               <w:pStyle w:val="MyTable1"/>
-              <w:cnfStyle w:val="000000100000" w:firstRow="0" w:lastRow="0" w:firstColumn="0" w:lastColumn="0" w:oddVBand="0" w:evenVBand="0" w:oddHBand="1" w:evenHBand="0" w:firstRowFirstColumn="0" w:firstRowLastColumn="0" w:lastRowFirstColumn="0" w:lastRowLastColumn="0"/>
+              <w:cnfStyle w:val="000000000000" w:firstRow="0" w:lastRow="0" w:firstColumn="0" w:lastColumn="0" w:oddVBand="0" w:evenVBand="0" w:oddHBand="0" w:evenHBand="0" w:firstRowFirstColumn="0" w:firstRowLastColumn="0" w:lastRowFirstColumn="0" w:lastRowLastColumn="0"/>
             </w:pPr>
           </w:p>
         </w:tc>
@@ -10083,7 +10141,7 @@
           <w:p>
             <w:pPr>
               <w:pStyle w:val="MyTable1"/>
-              <w:cnfStyle w:val="000000100000" w:firstRow="0" w:lastRow="0" w:firstColumn="0" w:lastColumn="0" w:oddVBand="0" w:evenVBand="0" w:oddHBand="1" w:evenHBand="0" w:firstRowFirstColumn="0" w:firstRowLastColumn="0" w:lastRowFirstColumn="0" w:lastRowLastColumn="0"/>
+              <w:cnfStyle w:val="000000000000" w:firstRow="0" w:lastRow="0" w:firstColumn="0" w:lastColumn="0" w:oddVBand="0" w:evenVBand="0" w:oddHBand="0" w:evenHBand="0" w:firstRowFirstColumn="0" w:firstRowLastColumn="0" w:lastRowFirstColumn="0" w:lastRowLastColumn="0"/>
             </w:pPr>
             <w:r>
               <w:t>Ph</w:t>
@@ -10155,21 +10213,10 @@
               <w:rPr>
                 <w:rFonts w:ascii="Helvetica" w:eastAsia="Helvetica" w:hAnsi="Helvetica" w:cs="Helvetica"/>
               </w:rPr>
-              <w:t xml:space="preserve">òng nào đó (VIP, </w:t>
-            </w:r>
-            <w:proofErr w:type="gramStart"/>
-            <w:r>
-              <w:rPr>
-                <w:rFonts w:ascii="Helvetica" w:eastAsia="Helvetica" w:hAnsi="Helvetica" w:cs="Helvetica"/>
-              </w:rPr>
-              <w:t>thườ</w:t>
-            </w:r>
-            <w:r>
-              <w:t>ng,..</w:t>
-            </w:r>
-            <w:proofErr w:type="gramEnd"/>
-            <w:r>
-              <w:t>). M</w:t>
+              <w:t>òng nào đó (VIP, thườ</w:t>
+            </w:r>
+            <w:r>
+              <w:t>ng,..). M</w:t>
             </w:r>
             <w:r>
               <w:rPr>
@@ -10203,158 +10250,6 @@
                 <w:rFonts w:ascii="Helvetica" w:eastAsia="Helvetica" w:hAnsi="Helvetica" w:cs="Helvetica"/>
               </w:rPr>
               <w:t>òng.</w:t>
-            </w:r>
-          </w:p>
-        </w:tc>
-      </w:tr>
-      <w:tr>
-        <w:trPr>
-          <w:trHeight w:val="884"/>
-        </w:trPr>
-        <w:tc>
-          <w:tcPr>
-            <w:cnfStyle w:val="001000000000" w:firstRow="0" w:lastRow="0" w:firstColumn="1" w:lastColumn="0" w:oddVBand="0" w:evenVBand="0" w:oddHBand="0" w:evenHBand="0" w:firstRowFirstColumn="0" w:firstRowLastColumn="0" w:lastRowFirstColumn="0" w:lastRowLastColumn="0"/>
-            <w:tcW w:w="1867" w:type="dxa"/>
-            <w:shd w:val="clear" w:color="auto" w:fill="7F7F7F" w:themeFill="text1" w:themeFillTint="80"/>
-          </w:tcPr>
-          <w:p>
-            <w:pPr>
-              <w:pStyle w:val="MyTable1"/>
-            </w:pPr>
-          </w:p>
-        </w:tc>
-        <w:tc>
-          <w:tcPr>
-            <w:tcW w:w="3645" w:type="dxa"/>
-            <w:tcBorders>
-              <w:top w:val="single" w:sz="4" w:space="0" w:color="auto"/>
-              <w:bottom w:val="single" w:sz="4" w:space="0" w:color="auto"/>
-            </w:tcBorders>
-            <w:shd w:val="clear" w:color="auto" w:fill="FFFFFF" w:themeFill="background1"/>
-          </w:tcPr>
-          <w:p>
-            <w:pPr>
-              <w:pStyle w:val="MyTable1"/>
-              <w:cnfStyle w:val="000000000000" w:firstRow="0" w:lastRow="0" w:firstColumn="0" w:lastColumn="0" w:oddVBand="0" w:evenVBand="0" w:oddHBand="0" w:evenHBand="0" w:firstRowFirstColumn="0" w:firstRowLastColumn="0" w:lastRowFirstColumn="0" w:lastRowLastColumn="0"/>
-            </w:pPr>
-            <w:r>
-              <w:t>ThongT</w:t>
-            </w:r>
-            <w:r>
-              <w:rPr>
-                <w:rFonts w:ascii="Helvetica" w:eastAsia="Helvetica" w:hAnsi="Helvetica" w:cs="Helvetica"/>
-              </w:rPr>
-              <w:t>inSuachua</w:t>
-            </w:r>
-          </w:p>
-        </w:tc>
-        <w:tc>
-          <w:tcPr>
-            <w:tcW w:w="3645" w:type="dxa"/>
-            <w:gridSpan w:val="2"/>
-            <w:tcBorders>
-              <w:top w:val="single" w:sz="4" w:space="0" w:color="auto"/>
-              <w:bottom w:val="single" w:sz="4" w:space="0" w:color="auto"/>
-            </w:tcBorders>
-            <w:shd w:val="clear" w:color="auto" w:fill="FFFFFF" w:themeFill="background1"/>
-          </w:tcPr>
-          <w:p>
-            <w:pPr>
-              <w:pStyle w:val="MyTable1"/>
-              <w:cnfStyle w:val="000000000000" w:firstRow="0" w:lastRow="0" w:firstColumn="0" w:lastColumn="0" w:oddVBand="0" w:evenVBand="0" w:oddHBand="0" w:evenHBand="0" w:firstRowFirstColumn="0" w:firstRowLastColumn="0" w:lastRowFirstColumn="0" w:lastRowLastColumn="0"/>
-            </w:pPr>
-            <w:r>
-              <w:t>M</w:t>
-            </w:r>
-            <w:r>
-              <w:rPr>
-                <w:rFonts w:ascii="Helvetica" w:eastAsia="Helvetica" w:hAnsi="Helvetica" w:cs="Helvetica"/>
-              </w:rPr>
-              <w:t>ộ</w:t>
-            </w:r>
-            <w:r>
-              <w:t>t lo</w:t>
-            </w:r>
-            <w:r>
-              <w:rPr>
-                <w:rFonts w:ascii="Helvetica" w:eastAsia="Helvetica" w:hAnsi="Helvetica" w:cs="Helvetica"/>
-              </w:rPr>
-              <w:t>ạ</w:t>
-            </w:r>
-            <w:r>
-              <w:t>i m</w:t>
-            </w:r>
-            <w:r>
-              <w:rPr>
-                <w:rFonts w:ascii="Helvetica" w:eastAsia="Helvetica" w:hAnsi="Helvetica" w:cs="Helvetica"/>
-              </w:rPr>
-              <w:t>ặ</w:t>
-            </w:r>
-            <w:r>
-              <w:t>t h</w:t>
-            </w:r>
-            <w:r>
-              <w:rPr>
-                <w:rFonts w:ascii="Helvetica" w:eastAsia="Helvetica" w:hAnsi="Helvetica" w:cs="Helvetica"/>
-              </w:rPr>
-              <w:t>àng</w:t>
-            </w:r>
-            <w:r>
-              <w:t xml:space="preserve"> g</w:t>
-            </w:r>
-            <w:r>
-              <w:rPr>
-                <w:rFonts w:ascii="Helvetica" w:eastAsia="Helvetica" w:hAnsi="Helvetica" w:cs="Helvetica"/>
-              </w:rPr>
-              <w:t>ồ</w:t>
-            </w:r>
-            <w:r>
-              <w:t>m nhi</w:t>
-            </w:r>
-            <w:r>
-              <w:rPr>
-                <w:rFonts w:ascii="Helvetica" w:eastAsia="Helvetica" w:hAnsi="Helvetica" w:cs="Helvetica"/>
-              </w:rPr>
-              <w:t>ề</w:t>
-            </w:r>
-            <w:r>
-              <w:t>u thi</w:t>
-            </w:r>
-            <w:r>
-              <w:rPr>
-                <w:rFonts w:ascii="Helvetica" w:eastAsia="Helvetica" w:hAnsi="Helvetica" w:cs="Helvetica"/>
-              </w:rPr>
-              <w:t>ế</w:t>
-            </w:r>
-            <w:r>
-              <w:t>t b</w:t>
-            </w:r>
-            <w:r>
-              <w:rPr>
-                <w:rFonts w:ascii="Helvetica" w:eastAsia="Helvetica" w:hAnsi="Helvetica" w:cs="Helvetica"/>
-              </w:rPr>
-              <w:t>ị</w:t>
-            </w:r>
-            <w:r>
-              <w:t xml:space="preserve"> ri</w:t>
-            </w:r>
-            <w:r>
-              <w:rPr>
-                <w:rFonts w:ascii="Helvetica" w:eastAsia="Helvetica" w:hAnsi="Helvetica" w:cs="Helvetica"/>
-              </w:rPr>
-              <w:t>êng</w:t>
-            </w:r>
-            <w:r>
-              <w:t xml:space="preserve"> bi</w:t>
-            </w:r>
-            <w:r>
-              <w:rPr>
-                <w:rFonts w:ascii="Helvetica" w:eastAsia="Helvetica" w:hAnsi="Helvetica" w:cs="Helvetica"/>
-              </w:rPr>
-              <w:t>ệ</w:t>
-            </w:r>
-            <w:r>
-              <w:t>t</w:t>
             </w:r>
           </w:p>
         </w:tc>
@@ -10391,6 +10286,161 @@
               <w:cnfStyle w:val="000000100000" w:firstRow="0" w:lastRow="0" w:firstColumn="0" w:lastColumn="0" w:oddVBand="0" w:evenVBand="0" w:oddHBand="1" w:evenHBand="0" w:firstRowFirstColumn="0" w:firstRowLastColumn="0" w:lastRowFirstColumn="0" w:lastRowLastColumn="0"/>
             </w:pPr>
             <w:r>
+              <w:t>ThongT</w:t>
+            </w:r>
+            <w:r>
+              <w:rPr>
+                <w:rFonts w:ascii="Helvetica" w:eastAsia="Helvetica" w:hAnsi="Helvetica" w:cs="Helvetica"/>
+              </w:rPr>
+              <w:t>inSuachua</w:t>
+            </w:r>
+          </w:p>
+        </w:tc>
+        <w:tc>
+          <w:tcPr>
+            <w:tcW w:w="3645" w:type="dxa"/>
+            <w:gridSpan w:val="2"/>
+            <w:tcBorders>
+              <w:top w:val="single" w:sz="4" w:space="0" w:color="auto"/>
+              <w:bottom w:val="single" w:sz="4" w:space="0" w:color="auto"/>
+            </w:tcBorders>
+            <w:shd w:val="clear" w:color="auto" w:fill="FFFFFF" w:themeFill="background1"/>
+          </w:tcPr>
+          <w:p>
+            <w:pPr>
+              <w:pStyle w:val="MyTable1"/>
+              <w:cnfStyle w:val="000000100000" w:firstRow="0" w:lastRow="0" w:firstColumn="0" w:lastColumn="0" w:oddVBand="0" w:evenVBand="0" w:oddHBand="1" w:evenHBand="0" w:firstRowFirstColumn="0" w:firstRowLastColumn="0" w:lastRowFirstColumn="0" w:lastRowLastColumn="0"/>
+            </w:pPr>
+            <w:r>
+              <w:t>M</w:t>
+            </w:r>
+            <w:r>
+              <w:rPr>
+                <w:rFonts w:ascii="Helvetica" w:eastAsia="Helvetica" w:hAnsi="Helvetica" w:cs="Helvetica"/>
+              </w:rPr>
+              <w:t>ộ</w:t>
+            </w:r>
+            <w:r>
+              <w:t>t lo</w:t>
+            </w:r>
+            <w:r>
+              <w:rPr>
+                <w:rFonts w:ascii="Helvetica" w:eastAsia="Helvetica" w:hAnsi="Helvetica" w:cs="Helvetica"/>
+              </w:rPr>
+              <w:t>ạ</w:t>
+            </w:r>
+            <w:r>
+              <w:t>i m</w:t>
+            </w:r>
+            <w:r>
+              <w:rPr>
+                <w:rFonts w:ascii="Helvetica" w:eastAsia="Helvetica" w:hAnsi="Helvetica" w:cs="Helvetica"/>
+              </w:rPr>
+              <w:t>ặ</w:t>
+            </w:r>
+            <w:r>
+              <w:t>t h</w:t>
+            </w:r>
+            <w:r>
+              <w:rPr>
+                <w:rFonts w:ascii="Helvetica" w:eastAsia="Helvetica" w:hAnsi="Helvetica" w:cs="Helvetica"/>
+              </w:rPr>
+              <w:t>àng</w:t>
+            </w:r>
+            <w:r>
+              <w:t xml:space="preserve"> g</w:t>
+            </w:r>
+            <w:r>
+              <w:rPr>
+                <w:rFonts w:ascii="Helvetica" w:eastAsia="Helvetica" w:hAnsi="Helvetica" w:cs="Helvetica"/>
+              </w:rPr>
+              <w:t>ồ</w:t>
+            </w:r>
+            <w:r>
+              <w:t>m nhi</w:t>
+            </w:r>
+            <w:r>
+              <w:rPr>
+                <w:rFonts w:ascii="Helvetica" w:eastAsia="Helvetica" w:hAnsi="Helvetica" w:cs="Helvetica"/>
+              </w:rPr>
+              <w:t>ề</w:t>
+            </w:r>
+            <w:r>
+              <w:t>u thi</w:t>
+            </w:r>
+            <w:r>
+              <w:rPr>
+                <w:rFonts w:ascii="Helvetica" w:eastAsia="Helvetica" w:hAnsi="Helvetica" w:cs="Helvetica"/>
+              </w:rPr>
+              <w:t>ế</w:t>
+            </w:r>
+            <w:r>
+              <w:t>t b</w:t>
+            </w:r>
+            <w:r>
+              <w:rPr>
+                <w:rFonts w:ascii="Helvetica" w:eastAsia="Helvetica" w:hAnsi="Helvetica" w:cs="Helvetica"/>
+              </w:rPr>
+              <w:t>ị</w:t>
+            </w:r>
+            <w:r>
+              <w:t xml:space="preserve"> ri</w:t>
+            </w:r>
+            <w:r>
+              <w:rPr>
+                <w:rFonts w:ascii="Helvetica" w:eastAsia="Helvetica" w:hAnsi="Helvetica" w:cs="Helvetica"/>
+              </w:rPr>
+              <w:t>êng</w:t>
+            </w:r>
+            <w:r>
+              <w:t xml:space="preserve"> bi</w:t>
+            </w:r>
+            <w:r>
+              <w:rPr>
+                <w:rFonts w:ascii="Helvetica" w:eastAsia="Helvetica" w:hAnsi="Helvetica" w:cs="Helvetica"/>
+              </w:rPr>
+              <w:t>ệ</w:t>
+            </w:r>
+            <w:r>
+              <w:t>t</w:t>
+            </w:r>
+          </w:p>
+        </w:tc>
+      </w:tr>
+      <w:tr>
+        <w:trPr>
+          <w:trHeight w:val="884"/>
+        </w:trPr>
+        <w:tc>
+          <w:tcPr>
+            <w:cnfStyle w:val="001000000000" w:firstRow="0" w:lastRow="0" w:firstColumn="1" w:lastColumn="0" w:oddVBand="0" w:evenVBand="0" w:oddHBand="0" w:evenHBand="0" w:firstRowFirstColumn="0" w:firstRowLastColumn="0" w:lastRowFirstColumn="0" w:lastRowLastColumn="0"/>
+            <w:tcW w:w="1867" w:type="dxa"/>
+            <w:shd w:val="clear" w:color="auto" w:fill="7F7F7F" w:themeFill="text1" w:themeFillTint="80"/>
+          </w:tcPr>
+          <w:p>
+            <w:pPr>
+              <w:pStyle w:val="MyTable1"/>
+            </w:pPr>
+          </w:p>
+        </w:tc>
+        <w:tc>
+          <w:tcPr>
+            <w:tcW w:w="3645" w:type="dxa"/>
+            <w:tcBorders>
+              <w:top w:val="single" w:sz="4" w:space="0" w:color="auto"/>
+              <w:bottom w:val="single" w:sz="4" w:space="0" w:color="auto"/>
+            </w:tcBorders>
+            <w:shd w:val="clear" w:color="auto" w:fill="FFFFFF" w:themeFill="background1"/>
+          </w:tcPr>
+          <w:p>
+            <w:pPr>
+              <w:pStyle w:val="MyTable1"/>
+              <w:cnfStyle w:val="000000000000" w:firstRow="0" w:lastRow="0" w:firstColumn="0" w:lastColumn="0" w:oddVBand="0" w:evenVBand="0" w:oddHBand="0" w:evenHBand="0" w:firstRowFirstColumn="0" w:firstRowLastColumn="0" w:lastRowFirstColumn="0" w:lastRowLastColumn="0"/>
+            </w:pPr>
+            <w:r>
+              <w:t>Loai</w:t>
+            </w:r>
+            <w:r>
               <w:t>ThietBi</w:t>
             </w:r>
           </w:p>
@@ -10408,7 +10458,7 @@
           <w:p>
             <w:pPr>
               <w:pStyle w:val="MyTable1"/>
-              <w:cnfStyle w:val="000000100000" w:firstRow="0" w:lastRow="0" w:firstColumn="0" w:lastColumn="0" w:oddVBand="0" w:evenVBand="0" w:oddHBand="1" w:evenHBand="0" w:firstRowFirstColumn="0" w:firstRowLastColumn="0" w:lastRowFirstColumn="0" w:lastRowLastColumn="0"/>
+              <w:cnfStyle w:val="000000000000" w:firstRow="0" w:lastRow="0" w:firstColumn="0" w:lastColumn="0" w:oddVBand="0" w:evenVBand="0" w:oddHBand="0" w:evenHBand="0" w:firstRowFirstColumn="0" w:firstRowLastColumn="0" w:lastRowFirstColumn="0" w:lastRowLastColumn="0"/>
             </w:pPr>
             <w:r>
               <w:t>M</w:t>
@@ -11901,6 +11951,9 @@
               <w:cnfStyle w:val="000000000000" w:firstRow="0" w:lastRow="0" w:firstColumn="0" w:lastColumn="0" w:oddVBand="0" w:evenVBand="0" w:oddHBand="0" w:evenHBand="0" w:firstRowFirstColumn="0" w:firstRowLastColumn="0" w:lastRowFirstColumn="0" w:lastRowLastColumn="0"/>
             </w:pPr>
             <w:r>
+              <w:t>Loai</w:t>
+            </w:r>
+            <w:r>
               <w:t>ThietBi</w:t>
             </w:r>
           </w:p>
@@ -13130,6 +13183,7 @@
               <w:pStyle w:val="MyTable1"/>
             </w:pPr>
             <w:r>
+              <w:lastRenderedPageBreak/>
               <w:t>Phương thức</w:t>
             </w:r>
           </w:p>
@@ -13413,15 +13467,7 @@
               <w:t>ủ</w:t>
             </w:r>
             <w:r>
-              <w:t xml:space="preserve">a </w:t>
-            </w:r>
-            <w:proofErr w:type="gramStart"/>
-            <w:r>
-              <w:t>NCC ,</w:t>
-            </w:r>
-            <w:proofErr w:type="gramEnd"/>
-            <w:r>
-              <w:t xml:space="preserve"> tra c</w:t>
+              <w:t>a NCC , tra c</w:t>
             </w:r>
             <w:r>
               <w:rPr>
@@ -14278,11 +14324,7 @@
               <w:t>đặ</w:t>
             </w:r>
             <w:r>
-              <w:t xml:space="preserve">t </w:t>
-            </w:r>
-            <w:proofErr w:type="gramStart"/>
-            <w:r>
-              <w:t>h</w:t>
+              <w:t>t h</w:t>
             </w:r>
             <w:r>
               <w:rPr>
@@ -14291,11 +14333,7 @@
               <w:t>àng</w:t>
             </w:r>
             <w:r>
-              <w:t xml:space="preserve"> ,</w:t>
-            </w:r>
-            <w:proofErr w:type="gramEnd"/>
-            <w:r>
-              <w:t xml:space="preserve"> l</w:t>
+              <w:t xml:space="preserve"> , l</w:t>
             </w:r>
             <w:r>
               <w:rPr>
@@ -14547,11 +14585,7 @@
               <w:t>ình</w:t>
             </w:r>
             <w:r>
-              <w:t xml:space="preserve"> </w:t>
-            </w:r>
-            <w:proofErr w:type="gramStart"/>
-            <w:r>
-              <w:t>tr</w:t>
+              <w:t xml:space="preserve"> tr</w:t>
             </w:r>
             <w:r>
               <w:rPr>
@@ -14566,14 +14600,7 @@
               <w:rPr>
                 <w:rFonts w:ascii="Helvetica" w:eastAsia="Helvetica" w:hAnsi="Helvetica" w:cs="Helvetica"/>
               </w:rPr>
-              <w:t>:</w:t>
-            </w:r>
-            <w:proofErr w:type="gramEnd"/>
-            <w:r>
-              <w:rPr>
-                <w:rFonts w:ascii="Helvetica" w:eastAsia="Helvetica" w:hAnsi="Helvetica" w:cs="Helvetica"/>
-              </w:rPr>
-              <w:t xml:space="preserve"> thanh toán, chưa thanh toán</w:t>
+              <w:t>: thanh toán, chưa thanh toán</w:t>
             </w:r>
           </w:p>
         </w:tc>
@@ -15014,7 +15041,6 @@
               <w:pStyle w:val="MyTable1"/>
             </w:pPr>
             <w:r>
-              <w:lastRenderedPageBreak/>
               <w:t>Quan hệ</w:t>
             </w:r>
           </w:p>
@@ -15106,6 +15132,9 @@
               <w:cnfStyle w:val="000000100000" w:firstRow="0" w:lastRow="0" w:firstColumn="0" w:lastColumn="0" w:oddVBand="0" w:evenVBand="0" w:oddHBand="1" w:evenHBand="0" w:firstRowFirstColumn="0" w:firstRowLastColumn="0" w:lastRowFirstColumn="0" w:lastRowLastColumn="0"/>
             </w:pPr>
             <w:r>
+              <w:t>Loai</w:t>
+            </w:r>
+            <w:r>
               <w:t>ThietBi</w:t>
             </w:r>
           </w:p>
@@ -15332,7 +15361,13 @@
               <w:cnfStyle w:val="000000100000" w:firstRow="0" w:lastRow="0" w:firstColumn="0" w:lastColumn="0" w:oddVBand="0" w:evenVBand="0" w:oddHBand="1" w:evenHBand="0" w:firstRowFirstColumn="0" w:firstRowLastColumn="0" w:lastRowFirstColumn="0" w:lastRowLastColumn="0"/>
             </w:pPr>
             <w:r>
-              <w:t>ChiTietThongTinNhapHang</w:t>
+              <w:t>ChiTiet</w:t>
+            </w:r>
+            <w:r>
+              <w:rPr>
+                <w:rFonts w:ascii="Helvetica" w:eastAsia="Helvetica" w:hAnsi="Helvetica" w:cs="Helvetica"/>
+              </w:rPr>
+              <w:t>ThietBi</w:t>
             </w:r>
           </w:p>
         </w:tc>
@@ -15361,16 +15396,16 @@
               <w:t>ỗ</w:t>
             </w:r>
             <w:r>
-              <w:t>i th</w:t>
-            </w:r>
-            <w:r>
-              <w:rPr>
-                <w:rFonts w:ascii="Helvetica" w:eastAsia="Helvetica" w:hAnsi="Helvetica" w:cs="Helvetica"/>
-              </w:rPr>
-              <w:t>ông</w:t>
-            </w:r>
-            <w:r>
-              <w:t xml:space="preserve"> tin nh</w:t>
+              <w:t xml:space="preserve">i </w:t>
+            </w:r>
+            <w:r>
+              <w:rPr>
+                <w:rFonts w:ascii="Helvetica" w:eastAsia="Helvetica" w:hAnsi="Helvetica" w:cs="Helvetica"/>
+              </w:rPr>
+              <w:t>đơn</w:t>
+            </w:r>
+            <w:r>
+              <w:t xml:space="preserve"> nh</w:t>
             </w:r>
             <w:r>
               <w:rPr>
@@ -15379,16 +15414,7 @@
               <w:t>ậ</w:t>
             </w:r>
             <w:r>
-              <w:t>n hang s</w:t>
-            </w:r>
-            <w:r>
-              <w:rPr>
-                <w:rFonts w:ascii="Helvetica" w:eastAsia="Helvetica" w:hAnsi="Helvetica" w:cs="Helvetica"/>
-              </w:rPr>
-              <w:t>ẽ</w:t>
-            </w:r>
-            <w:r>
-              <w:t xml:space="preserve"> g</w:t>
+              <w:t>p hang g</w:t>
             </w:r>
             <w:r>
               <w:rPr>
@@ -15415,7 +15441,25 @@
               <w:t>ế</w:t>
             </w:r>
             <w:r>
-              <w:t>t kh</w:t>
+              <w:t>t thi</w:t>
+            </w:r>
+            <w:r>
+              <w:rPr>
+                <w:rFonts w:ascii="Helvetica" w:eastAsia="Helvetica" w:hAnsi="Helvetica" w:cs="Helvetica"/>
+              </w:rPr>
+              <w:t>ế</w:t>
+            </w:r>
+            <w:r>
+              <w:t>t b</w:t>
+            </w:r>
+            <w:r>
+              <w:rPr>
+                <w:rFonts w:ascii="Helvetica" w:eastAsia="Helvetica" w:hAnsi="Helvetica" w:cs="Helvetica"/>
+              </w:rPr>
+              <w:t>ị</w:t>
+            </w:r>
+            <w:r>
+              <w:t xml:space="preserve"> kh</w:t>
             </w:r>
             <w:r>
               <w:rPr>
@@ -15424,70 +15468,10 @@
               <w:t>ác</w:t>
             </w:r>
             <w:r>
-              <w:t xml:space="preserve"> nhau, </w:t>
-            </w:r>
-            <w:r>
-              <w:rPr>
-                <w:rFonts w:ascii="Helvetica" w:eastAsia="Helvetica" w:hAnsi="Helvetica" w:cs="Helvetica"/>
-              </w:rPr>
-              <w:t>ứ</w:t>
-            </w:r>
-            <w:r>
-              <w:t>ng v</w:t>
-            </w:r>
-            <w:r>
-              <w:rPr>
-                <w:rFonts w:ascii="Helvetica" w:eastAsia="Helvetica" w:hAnsi="Helvetica" w:cs="Helvetica"/>
-              </w:rPr>
-              <w:t>ớ</w:t>
-            </w:r>
-            <w:r>
-              <w:t>i nhi</w:t>
-            </w:r>
-            <w:r>
-              <w:rPr>
-                <w:rFonts w:ascii="Helvetica" w:eastAsia="Helvetica" w:hAnsi="Helvetica" w:cs="Helvetica"/>
-              </w:rPr>
-              <w:t>ề</w:t>
-            </w:r>
-            <w:r>
-              <w:t>u lo</w:t>
-            </w:r>
-            <w:r>
-              <w:rPr>
-                <w:rFonts w:ascii="Helvetica" w:eastAsia="Helvetica" w:hAnsi="Helvetica" w:cs="Helvetica"/>
-              </w:rPr>
-              <w:t>ạ</w:t>
-            </w:r>
-            <w:r>
-              <w:t>i thi</w:t>
-            </w:r>
-            <w:r>
-              <w:rPr>
-                <w:rFonts w:ascii="Helvetica" w:eastAsia="Helvetica" w:hAnsi="Helvetica" w:cs="Helvetica"/>
-              </w:rPr>
-              <w:t>ế</w:t>
-            </w:r>
-            <w:r>
-              <w:t>t b</w:t>
-            </w:r>
-            <w:r>
-              <w:rPr>
-                <w:rFonts w:ascii="Helvetica" w:eastAsia="Helvetica" w:hAnsi="Helvetica" w:cs="Helvetica"/>
-              </w:rPr>
-              <w:t>ị</w:t>
-            </w:r>
-            <w:r>
-              <w:t xml:space="preserve"> kh</w:t>
-            </w:r>
-            <w:r>
-              <w:rPr>
-                <w:rFonts w:ascii="Helvetica" w:eastAsia="Helvetica" w:hAnsi="Helvetica" w:cs="Helvetica"/>
-              </w:rPr>
-              <w:t>ác</w:t>
-            </w:r>
-            <w:r>
-              <w:t xml:space="preserve"> nhau.</w:t>
+              <w:t xml:space="preserve"> nhau</w:t>
+            </w:r>
+            <w:r>
+              <w:t>.</w:t>
             </w:r>
           </w:p>
         </w:tc>
@@ -16734,13 +16718,8 @@
               <w:t>đặ</w:t>
             </w:r>
             <w:r>
-              <w:t xml:space="preserve">t </w:t>
-            </w:r>
-            <w:proofErr w:type="gramStart"/>
-            <w:r>
-              <w:t>hang .</w:t>
-            </w:r>
-            <w:proofErr w:type="gramEnd"/>
+              <w:t>t hang .</w:t>
+            </w:r>
           </w:p>
         </w:tc>
       </w:tr>
@@ -16757,7 +16736,6 @@
               <w:pStyle w:val="MyTable1"/>
             </w:pPr>
             <w:r>
-              <w:lastRenderedPageBreak/>
               <w:t>Quan hệ</w:t>
             </w:r>
           </w:p>
@@ -16848,6 +16826,11 @@
               <w:pStyle w:val="MyTable1"/>
               <w:cnfStyle w:val="000000100000" w:firstRow="0" w:lastRow="0" w:firstColumn="0" w:lastColumn="0" w:oddVBand="0" w:evenVBand="0" w:oddHBand="1" w:evenHBand="0" w:firstRowFirstColumn="0" w:firstRowLastColumn="0" w:lastRowFirstColumn="0" w:lastRowLastColumn="0"/>
             </w:pPr>
+            <w:r>
+              <w:t>Loai</w:t>
+            </w:r>
+            <w:bookmarkStart w:id="0" w:name="_GoBack"/>
+            <w:bookmarkEnd w:id="0"/>
             <w:r>
               <w:t>ThietBi</w:t>
             </w:r>
@@ -16932,1455 +16915,6 @@
         </w:rPr>
       </w:pPr>
     </w:p>
-    <w:tbl>
-      <w:tblPr>
-        <w:tblStyle w:val="PlainTable11"/>
-        <w:tblW w:w="9157" w:type="dxa"/>
-        <w:tblInd w:w="198" w:type="dxa"/>
-        <w:tblLook w:val="04A0" w:firstRow="1" w:lastRow="0" w:firstColumn="1" w:lastColumn="0" w:noHBand="0" w:noVBand="1"/>
-      </w:tblPr>
-      <w:tblGrid>
-        <w:gridCol w:w="1867"/>
-        <w:gridCol w:w="3645"/>
-        <w:gridCol w:w="1058"/>
-        <w:gridCol w:w="2587"/>
-      </w:tblGrid>
-      <w:tr>
-        <w:trPr>
-          <w:cnfStyle w:val="100000000000" w:firstRow="1" w:lastRow="0" w:firstColumn="0" w:lastColumn="0" w:oddVBand="0" w:evenVBand="0" w:oddHBand="0" w:evenHBand="0" w:firstRowFirstColumn="0" w:firstRowLastColumn="0" w:lastRowFirstColumn="0" w:lastRowLastColumn="0"/>
-          <w:trHeight w:val="539"/>
-        </w:trPr>
-        <w:tc>
-          <w:tcPr>
-            <w:cnfStyle w:val="001000000000" w:firstRow="0" w:lastRow="0" w:firstColumn="1" w:lastColumn="0" w:oddVBand="0" w:evenVBand="0" w:oddHBand="0" w:evenHBand="0" w:firstRowFirstColumn="0" w:firstRowLastColumn="0" w:lastRowFirstColumn="0" w:lastRowLastColumn="0"/>
-            <w:tcW w:w="1867" w:type="dxa"/>
-            <w:vMerge w:val="restart"/>
-            <w:tcBorders>
-              <w:top w:val="single" w:sz="4" w:space="0" w:color="auto"/>
-              <w:left w:val="single" w:sz="4" w:space="0" w:color="auto"/>
-              <w:bottom w:val="single" w:sz="4" w:space="0" w:color="auto"/>
-              <w:right w:val="single" w:sz="4" w:space="0" w:color="auto"/>
-            </w:tcBorders>
-            <w:shd w:val="clear" w:color="auto" w:fill="BFBFBF" w:themeFill="background1" w:themeFillShade="BF"/>
-          </w:tcPr>
-          <w:p>
-            <w:pPr>
-              <w:pStyle w:val="MyTable1"/>
-            </w:pPr>
-            <w:r>
-              <w:t>T</w:t>
-            </w:r>
-            <w:r>
-              <w:rPr>
-                <w:rFonts w:ascii="Helvetica" w:eastAsia="Helvetica" w:hAnsi="Helvetica" w:cs="Helvetica"/>
-              </w:rPr>
-              <w:t>ên class</w:t>
-            </w:r>
-          </w:p>
-        </w:tc>
-        <w:tc>
-          <w:tcPr>
-            <w:tcW w:w="4703" w:type="dxa"/>
-            <w:gridSpan w:val="2"/>
-            <w:vMerge w:val="restart"/>
-            <w:tcBorders>
-              <w:top w:val="single" w:sz="4" w:space="0" w:color="auto"/>
-              <w:left w:val="single" w:sz="4" w:space="0" w:color="auto"/>
-              <w:bottom w:val="single" w:sz="4" w:space="0" w:color="auto"/>
-              <w:right w:val="single" w:sz="4" w:space="0" w:color="auto"/>
-            </w:tcBorders>
-            <w:shd w:val="clear" w:color="auto" w:fill="BFBFBF" w:themeFill="background1" w:themeFillShade="BF"/>
-          </w:tcPr>
-          <w:p>
-            <w:pPr>
-              <w:pStyle w:val="MyTable1"/>
-              <w:cnfStyle w:val="100000000000" w:firstRow="1" w:lastRow="0" w:firstColumn="0" w:lastColumn="0" w:oddVBand="0" w:evenVBand="0" w:oddHBand="0" w:evenHBand="0" w:firstRowFirstColumn="0" w:firstRowLastColumn="0" w:lastRowFirstColumn="0" w:lastRowLastColumn="0"/>
-            </w:pPr>
-            <w:r>
-              <w:t>ChiTietThongTinNhanHang</w:t>
-            </w:r>
-          </w:p>
-        </w:tc>
-        <w:tc>
-          <w:tcPr>
-            <w:tcW w:w="2587" w:type="dxa"/>
-            <w:tcBorders>
-              <w:top w:val="single" w:sz="4" w:space="0" w:color="auto"/>
-              <w:left w:val="single" w:sz="4" w:space="0" w:color="auto"/>
-              <w:bottom w:val="single" w:sz="4" w:space="0" w:color="auto"/>
-              <w:right w:val="single" w:sz="4" w:space="0" w:color="auto"/>
-            </w:tcBorders>
-            <w:shd w:val="clear" w:color="auto" w:fill="BFBFBF" w:themeFill="background1" w:themeFillShade="BF"/>
-          </w:tcPr>
-          <w:p>
-            <w:pPr>
-              <w:pStyle w:val="MyTable1"/>
-              <w:cnfStyle w:val="100000000000" w:firstRow="1" w:lastRow="0" w:firstColumn="0" w:lastColumn="0" w:oddVBand="0" w:evenVBand="0" w:oddHBand="0" w:evenHBand="0" w:firstRowFirstColumn="0" w:firstRowLastColumn="0" w:lastRowFirstColumn="0" w:lastRowLastColumn="0"/>
-            </w:pPr>
-            <w:r>
-              <w:t>Mã số: CLS_01</w:t>
-            </w:r>
-          </w:p>
-        </w:tc>
-      </w:tr>
-      <w:tr>
-        <w:trPr>
-          <w:cnfStyle w:val="000000100000" w:firstRow="0" w:lastRow="0" w:firstColumn="0" w:lastColumn="0" w:oddVBand="0" w:evenVBand="0" w:oddHBand="1" w:evenHBand="0" w:firstRowFirstColumn="0" w:firstRowLastColumn="0" w:lastRowFirstColumn="0" w:lastRowLastColumn="0"/>
-          <w:trHeight w:val="699"/>
-        </w:trPr>
-        <w:tc>
-          <w:tcPr>
-            <w:cnfStyle w:val="001000000000" w:firstRow="0" w:lastRow="0" w:firstColumn="1" w:lastColumn="0" w:oddVBand="0" w:evenVBand="0" w:oddHBand="0" w:evenHBand="0" w:firstRowFirstColumn="0" w:firstRowLastColumn="0" w:lastRowFirstColumn="0" w:lastRowLastColumn="0"/>
-            <w:tcW w:w="1867" w:type="dxa"/>
-            <w:vMerge/>
-            <w:tcBorders>
-              <w:top w:val="single" w:sz="4" w:space="0" w:color="auto"/>
-              <w:left w:val="single" w:sz="4" w:space="0" w:color="auto"/>
-              <w:bottom w:val="single" w:sz="4" w:space="0" w:color="auto"/>
-              <w:right w:val="single" w:sz="4" w:space="0" w:color="auto"/>
-            </w:tcBorders>
-            <w:shd w:val="clear" w:color="auto" w:fill="BFBFBF" w:themeFill="background1" w:themeFillShade="BF"/>
-          </w:tcPr>
-          <w:p>
-            <w:pPr>
-              <w:pStyle w:val="MyTable1"/>
-            </w:pPr>
-          </w:p>
-        </w:tc>
-        <w:tc>
-          <w:tcPr>
-            <w:tcW w:w="4703" w:type="dxa"/>
-            <w:gridSpan w:val="2"/>
-            <w:vMerge/>
-            <w:tcBorders>
-              <w:top w:val="single" w:sz="4" w:space="0" w:color="auto"/>
-              <w:left w:val="single" w:sz="4" w:space="0" w:color="auto"/>
-              <w:bottom w:val="single" w:sz="4" w:space="0" w:color="auto"/>
-              <w:right w:val="single" w:sz="4" w:space="0" w:color="auto"/>
-            </w:tcBorders>
-            <w:shd w:val="clear" w:color="auto" w:fill="BFBFBF" w:themeFill="background1" w:themeFillShade="BF"/>
-          </w:tcPr>
-          <w:p>
-            <w:pPr>
-              <w:pStyle w:val="MyTable1"/>
-              <w:cnfStyle w:val="000000100000" w:firstRow="0" w:lastRow="0" w:firstColumn="0" w:lastColumn="0" w:oddVBand="0" w:evenVBand="0" w:oddHBand="1" w:evenHBand="0" w:firstRowFirstColumn="0" w:firstRowLastColumn="0" w:lastRowFirstColumn="0" w:lastRowLastColumn="0"/>
-            </w:pPr>
-          </w:p>
-        </w:tc>
-        <w:tc>
-          <w:tcPr>
-            <w:tcW w:w="2587" w:type="dxa"/>
-            <w:tcBorders>
-              <w:top w:val="single" w:sz="4" w:space="0" w:color="auto"/>
-              <w:left w:val="single" w:sz="4" w:space="0" w:color="auto"/>
-              <w:bottom w:val="single" w:sz="4" w:space="0" w:color="auto"/>
-              <w:right w:val="single" w:sz="4" w:space="0" w:color="auto"/>
-            </w:tcBorders>
-            <w:shd w:val="clear" w:color="auto" w:fill="BFBFBF" w:themeFill="background1" w:themeFillShade="BF"/>
-          </w:tcPr>
-          <w:p>
-            <w:pPr>
-              <w:pStyle w:val="MyTable1"/>
-              <w:cnfStyle w:val="000000100000" w:firstRow="0" w:lastRow="0" w:firstColumn="0" w:lastColumn="0" w:oddVBand="0" w:evenVBand="0" w:oddHBand="1" w:evenHBand="0" w:firstRowFirstColumn="0" w:firstRowLastColumn="0" w:lastRowFirstColumn="0" w:lastRowLastColumn="0"/>
-            </w:pPr>
-            <w:r>
-              <w:t>Tham chi</w:t>
-            </w:r>
-            <w:r>
-              <w:rPr>
-                <w:rFonts w:ascii="Helvetica" w:eastAsia="Helvetica" w:hAnsi="Helvetica" w:cs="Helvetica"/>
-              </w:rPr>
-              <w:t>ế</w:t>
-            </w:r>
-            <w:r>
-              <w:t>u: [UCCN-1] [R1]</w:t>
-            </w:r>
-          </w:p>
-        </w:tc>
-      </w:tr>
-      <w:tr>
-        <w:tc>
-          <w:tcPr>
-            <w:cnfStyle w:val="001000000000" w:firstRow="0" w:lastRow="0" w:firstColumn="1" w:lastColumn="0" w:oddVBand="0" w:evenVBand="0" w:oddHBand="0" w:evenHBand="0" w:firstRowFirstColumn="0" w:firstRowLastColumn="0" w:lastRowFirstColumn="0" w:lastRowLastColumn="0"/>
-            <w:tcW w:w="1867" w:type="dxa"/>
-            <w:tcBorders>
-              <w:top w:val="single" w:sz="4" w:space="0" w:color="auto"/>
-              <w:bottom w:val="single" w:sz="4" w:space="0" w:color="auto"/>
-            </w:tcBorders>
-          </w:tcPr>
-          <w:p>
-            <w:pPr>
-              <w:pStyle w:val="MyTable1"/>
-            </w:pPr>
-            <w:r>
-              <w:t>Mô tả</w:t>
-            </w:r>
-          </w:p>
-        </w:tc>
-        <w:tc>
-          <w:tcPr>
-            <w:tcW w:w="7290" w:type="dxa"/>
-            <w:gridSpan w:val="3"/>
-            <w:tcBorders>
-              <w:top w:val="single" w:sz="4" w:space="0" w:color="auto"/>
-              <w:bottom w:val="single" w:sz="4" w:space="0" w:color="auto"/>
-            </w:tcBorders>
-          </w:tcPr>
-          <w:p>
-            <w:pPr>
-              <w:pStyle w:val="MyTable1"/>
-              <w:cnfStyle w:val="000000000000" w:firstRow="0" w:lastRow="0" w:firstColumn="0" w:lastColumn="0" w:oddVBand="0" w:evenVBand="0" w:oddHBand="0" w:evenHBand="0" w:firstRowFirstColumn="0" w:firstRowLastColumn="0" w:lastRowFirstColumn="0" w:lastRowLastColumn="0"/>
-            </w:pPr>
-            <w:r>
-              <w:t>L</w:t>
-            </w:r>
-            <w:r>
-              <w:rPr>
-                <w:rFonts w:ascii="Helvetica" w:eastAsia="Helvetica" w:hAnsi="Helvetica" w:cs="Helvetica"/>
-              </w:rPr>
-              <w:t>ưu trữ</w:t>
-            </w:r>
-            <w:r>
-              <w:t xml:space="preserve"> th</w:t>
-            </w:r>
-            <w:r>
-              <w:rPr>
-                <w:rFonts w:ascii="Helvetica" w:eastAsia="Helvetica" w:hAnsi="Helvetica" w:cs="Helvetica"/>
-              </w:rPr>
-              <w:t xml:space="preserve">ông tin </w:t>
-            </w:r>
-            <w:r>
-              <w:t>ph</w:t>
-            </w:r>
-            <w:r>
-              <w:rPr>
-                <w:rFonts w:ascii="Helvetica" w:eastAsia="Helvetica" w:hAnsi="Helvetica" w:cs="Helvetica"/>
-              </w:rPr>
-              <w:t>òng</w:t>
-            </w:r>
-          </w:p>
-        </w:tc>
-      </w:tr>
-      <w:tr>
-        <w:trPr>
-          <w:cnfStyle w:val="000000100000" w:firstRow="0" w:lastRow="0" w:firstColumn="0" w:lastColumn="0" w:oddVBand="0" w:evenVBand="0" w:oddHBand="1" w:evenHBand="0" w:firstRowFirstColumn="0" w:firstRowLastColumn="0" w:lastRowFirstColumn="0" w:lastRowLastColumn="0"/>
-        </w:trPr>
-        <w:tc>
-          <w:tcPr>
-            <w:cnfStyle w:val="001000000000" w:firstRow="0" w:lastRow="0" w:firstColumn="1" w:lastColumn="0" w:oddVBand="0" w:evenVBand="0" w:oddHBand="0" w:evenHBand="0" w:firstRowFirstColumn="0" w:firstRowLastColumn="0" w:lastRowFirstColumn="0" w:lastRowLastColumn="0"/>
-            <w:tcW w:w="1867" w:type="dxa"/>
-            <w:vMerge w:val="restart"/>
-            <w:tcBorders>
-              <w:top w:val="single" w:sz="4" w:space="0" w:color="auto"/>
-            </w:tcBorders>
-            <w:shd w:val="clear" w:color="auto" w:fill="7F7F7F" w:themeFill="text1" w:themeFillTint="80"/>
-          </w:tcPr>
-          <w:p>
-            <w:pPr>
-              <w:pStyle w:val="MyTable1"/>
-            </w:pPr>
-            <w:r>
-              <w:t>Thuộc tính</w:t>
-            </w:r>
-          </w:p>
-        </w:tc>
-        <w:tc>
-          <w:tcPr>
-            <w:tcW w:w="3645" w:type="dxa"/>
-            <w:tcBorders>
-              <w:top w:val="single" w:sz="4" w:space="0" w:color="auto"/>
-              <w:bottom w:val="single" w:sz="4" w:space="0" w:color="auto"/>
-            </w:tcBorders>
-            <w:shd w:val="clear" w:color="auto" w:fill="7F7F7F" w:themeFill="text1" w:themeFillTint="80"/>
-          </w:tcPr>
-          <w:p>
-            <w:pPr>
-              <w:pStyle w:val="MyTable1"/>
-              <w:cnfStyle w:val="000000100000" w:firstRow="0" w:lastRow="0" w:firstColumn="0" w:lastColumn="0" w:oddVBand="0" w:evenVBand="0" w:oddHBand="1" w:evenHBand="0" w:firstRowFirstColumn="0" w:firstRowLastColumn="0" w:lastRowFirstColumn="0" w:lastRowLastColumn="0"/>
-            </w:pPr>
-            <w:r>
-              <w:t>T</w:t>
-            </w:r>
-            <w:r>
-              <w:rPr>
-                <w:rFonts w:ascii="Helvetica" w:eastAsia="Helvetica" w:hAnsi="Helvetica" w:cs="Helvetica"/>
-              </w:rPr>
-              <w:t>ên thuộ</w:t>
-            </w:r>
-            <w:r>
-              <w:t>c t</w:t>
-            </w:r>
-            <w:r>
-              <w:rPr>
-                <w:rFonts w:ascii="Helvetica" w:eastAsia="Helvetica" w:hAnsi="Helvetica" w:cs="Helvetica"/>
-              </w:rPr>
-              <w:t>ính</w:t>
-            </w:r>
-          </w:p>
-        </w:tc>
-        <w:tc>
-          <w:tcPr>
-            <w:tcW w:w="3645" w:type="dxa"/>
-            <w:gridSpan w:val="2"/>
-            <w:tcBorders>
-              <w:top w:val="single" w:sz="4" w:space="0" w:color="auto"/>
-              <w:bottom w:val="single" w:sz="4" w:space="0" w:color="auto"/>
-            </w:tcBorders>
-            <w:shd w:val="clear" w:color="auto" w:fill="7F7F7F" w:themeFill="text1" w:themeFillTint="80"/>
-          </w:tcPr>
-          <w:p>
-            <w:pPr>
-              <w:pStyle w:val="MyTable1"/>
-              <w:cnfStyle w:val="000000100000" w:firstRow="0" w:lastRow="0" w:firstColumn="0" w:lastColumn="0" w:oddVBand="0" w:evenVBand="0" w:oddHBand="1" w:evenHBand="0" w:firstRowFirstColumn="0" w:firstRowLastColumn="0" w:lastRowFirstColumn="0" w:lastRowLastColumn="0"/>
-            </w:pPr>
-            <w:r>
-              <w:t>M</w:t>
-            </w:r>
-            <w:r>
-              <w:rPr>
-                <w:rFonts w:ascii="Helvetica" w:eastAsia="Helvetica" w:hAnsi="Helvetica" w:cs="Helvetica"/>
-              </w:rPr>
-              <w:t>ô tả</w:t>
-            </w:r>
-          </w:p>
-        </w:tc>
-      </w:tr>
-      <w:tr>
-        <w:tc>
-          <w:tcPr>
-            <w:cnfStyle w:val="001000000000" w:firstRow="0" w:lastRow="0" w:firstColumn="1" w:lastColumn="0" w:oddVBand="0" w:evenVBand="0" w:oddHBand="0" w:evenHBand="0" w:firstRowFirstColumn="0" w:firstRowLastColumn="0" w:lastRowFirstColumn="0" w:lastRowLastColumn="0"/>
-            <w:tcW w:w="1867" w:type="dxa"/>
-            <w:vMerge/>
-            <w:shd w:val="clear" w:color="auto" w:fill="FFFFFF" w:themeFill="background1"/>
-          </w:tcPr>
-          <w:p>
-            <w:pPr>
-              <w:pStyle w:val="MyTable1"/>
-            </w:pPr>
-          </w:p>
-        </w:tc>
-        <w:tc>
-          <w:tcPr>
-            <w:tcW w:w="3645" w:type="dxa"/>
-            <w:tcBorders>
-              <w:top w:val="single" w:sz="4" w:space="0" w:color="auto"/>
-              <w:bottom w:val="single" w:sz="4" w:space="0" w:color="auto"/>
-            </w:tcBorders>
-            <w:shd w:val="clear" w:color="auto" w:fill="FFFFFF" w:themeFill="background1"/>
-          </w:tcPr>
-          <w:p>
-            <w:pPr>
-              <w:pStyle w:val="MyTable1"/>
-              <w:cnfStyle w:val="000000000000" w:firstRow="0" w:lastRow="0" w:firstColumn="0" w:lastColumn="0" w:oddVBand="0" w:evenVBand="0" w:oddHBand="0" w:evenHBand="0" w:firstRowFirstColumn="0" w:firstRowLastColumn="0" w:lastRowFirstColumn="0" w:lastRowLastColumn="0"/>
-            </w:pPr>
-            <w:r>
-              <w:t>MaNH</w:t>
-            </w:r>
-          </w:p>
-        </w:tc>
-        <w:tc>
-          <w:tcPr>
-            <w:tcW w:w="3645" w:type="dxa"/>
-            <w:gridSpan w:val="2"/>
-            <w:tcBorders>
-              <w:top w:val="single" w:sz="4" w:space="0" w:color="auto"/>
-              <w:bottom w:val="single" w:sz="4" w:space="0" w:color="auto"/>
-            </w:tcBorders>
-            <w:shd w:val="clear" w:color="auto" w:fill="FFFFFF" w:themeFill="background1"/>
-          </w:tcPr>
-          <w:p>
-            <w:pPr>
-              <w:pStyle w:val="MyTable1"/>
-              <w:cnfStyle w:val="000000000000" w:firstRow="0" w:lastRow="0" w:firstColumn="0" w:lastColumn="0" w:oddVBand="0" w:evenVBand="0" w:oddHBand="0" w:evenHBand="0" w:firstRowFirstColumn="0" w:firstRowLastColumn="0" w:lastRowFirstColumn="0" w:lastRowLastColumn="0"/>
-            </w:pPr>
-            <w:r>
-              <w:t>M</w:t>
-            </w:r>
-            <w:r>
-              <w:rPr>
-                <w:rFonts w:ascii="Helvetica" w:eastAsia="Helvetica" w:hAnsi="Helvetica" w:cs="Helvetica"/>
-              </w:rPr>
-              <w:t>ã</w:t>
-            </w:r>
-            <w:r>
-              <w:t xml:space="preserve"> </w:t>
-            </w:r>
-            <w:r>
-              <w:rPr>
-                <w:rFonts w:ascii="Helvetica" w:eastAsia="Helvetica" w:hAnsi="Helvetica" w:cs="Helvetica"/>
-              </w:rPr>
-              <w:t>đơn</w:t>
-            </w:r>
-            <w:r>
-              <w:t xml:space="preserve"> </w:t>
-            </w:r>
-            <w:r>
-              <w:rPr>
-                <w:rFonts w:ascii="Helvetica" w:eastAsia="Helvetica" w:hAnsi="Helvetica" w:cs="Helvetica"/>
-              </w:rPr>
-              <w:t>đặt hang</w:t>
-            </w:r>
-          </w:p>
-        </w:tc>
-      </w:tr>
-      <w:tr>
-        <w:trPr>
-          <w:cnfStyle w:val="000000100000" w:firstRow="0" w:lastRow="0" w:firstColumn="0" w:lastColumn="0" w:oddVBand="0" w:evenVBand="0" w:oddHBand="1" w:evenHBand="0" w:firstRowFirstColumn="0" w:firstRowLastColumn="0" w:lastRowFirstColumn="0" w:lastRowLastColumn="0"/>
-        </w:trPr>
-        <w:tc>
-          <w:tcPr>
-            <w:cnfStyle w:val="001000000000" w:firstRow="0" w:lastRow="0" w:firstColumn="1" w:lastColumn="0" w:oddVBand="0" w:evenVBand="0" w:oddHBand="0" w:evenHBand="0" w:firstRowFirstColumn="0" w:firstRowLastColumn="0" w:lastRowFirstColumn="0" w:lastRowLastColumn="0"/>
-            <w:tcW w:w="1867" w:type="dxa"/>
-            <w:vMerge/>
-            <w:shd w:val="clear" w:color="auto" w:fill="FFFFFF" w:themeFill="background1"/>
-          </w:tcPr>
-          <w:p>
-            <w:pPr>
-              <w:pStyle w:val="MyTable1"/>
-            </w:pPr>
-          </w:p>
-        </w:tc>
-        <w:tc>
-          <w:tcPr>
-            <w:tcW w:w="3645" w:type="dxa"/>
-            <w:tcBorders>
-              <w:top w:val="single" w:sz="4" w:space="0" w:color="auto"/>
-              <w:bottom w:val="single" w:sz="4" w:space="0" w:color="auto"/>
-            </w:tcBorders>
-            <w:shd w:val="clear" w:color="auto" w:fill="FFFFFF" w:themeFill="background1"/>
-          </w:tcPr>
-          <w:p>
-            <w:pPr>
-              <w:pStyle w:val="MyTable1"/>
-              <w:tabs>
-                <w:tab w:val="center" w:pos="1714"/>
-              </w:tabs>
-              <w:cnfStyle w:val="000000100000" w:firstRow="0" w:lastRow="0" w:firstColumn="0" w:lastColumn="0" w:oddVBand="0" w:evenVBand="0" w:oddHBand="1" w:evenHBand="0" w:firstRowFirstColumn="0" w:firstRowLastColumn="0" w:lastRowFirstColumn="0" w:lastRowLastColumn="0"/>
-            </w:pPr>
-            <w:r>
-              <w:t>M</w:t>
-            </w:r>
-            <w:r>
-              <w:rPr>
-                <w:rFonts w:ascii="Helvetica" w:eastAsia="Helvetica" w:hAnsi="Helvetica" w:cs="Helvetica"/>
-              </w:rPr>
-              <w:t>aThietBi</w:t>
-            </w:r>
-          </w:p>
-        </w:tc>
-        <w:tc>
-          <w:tcPr>
-            <w:tcW w:w="3645" w:type="dxa"/>
-            <w:gridSpan w:val="2"/>
-            <w:tcBorders>
-              <w:top w:val="single" w:sz="4" w:space="0" w:color="auto"/>
-              <w:bottom w:val="single" w:sz="4" w:space="0" w:color="auto"/>
-            </w:tcBorders>
-            <w:shd w:val="clear" w:color="auto" w:fill="FFFFFF" w:themeFill="background1"/>
-          </w:tcPr>
-          <w:p>
-            <w:pPr>
-              <w:pStyle w:val="MyTable1"/>
-              <w:cnfStyle w:val="000000100000" w:firstRow="0" w:lastRow="0" w:firstColumn="0" w:lastColumn="0" w:oddVBand="0" w:evenVBand="0" w:oddHBand="1" w:evenHBand="0" w:firstRowFirstColumn="0" w:firstRowLastColumn="0" w:lastRowFirstColumn="0" w:lastRowLastColumn="0"/>
-            </w:pPr>
-            <w:r>
-              <w:t>M</w:t>
-            </w:r>
-            <w:r>
-              <w:rPr>
-                <w:rFonts w:ascii="Helvetica" w:eastAsia="Helvetica" w:hAnsi="Helvetica" w:cs="Helvetica"/>
-              </w:rPr>
-              <w:t>ã</w:t>
-            </w:r>
-            <w:r>
-              <w:t xml:space="preserve"> lo</w:t>
-            </w:r>
-            <w:r>
-              <w:rPr>
-                <w:rFonts w:ascii="Helvetica" w:eastAsia="Helvetica" w:hAnsi="Helvetica" w:cs="Helvetica"/>
-              </w:rPr>
-              <w:t>ạ</w:t>
-            </w:r>
-            <w:r>
-              <w:t>i h</w:t>
-            </w:r>
-            <w:r>
-              <w:rPr>
-                <w:rFonts w:ascii="Helvetica" w:eastAsia="Helvetica" w:hAnsi="Helvetica" w:cs="Helvetica"/>
-              </w:rPr>
-              <w:t>àng</w:t>
-            </w:r>
-            <w:r>
-              <w:t xml:space="preserve"> c</w:t>
-            </w:r>
-            <w:r>
-              <w:rPr>
-                <w:rFonts w:ascii="Helvetica" w:eastAsia="Helvetica" w:hAnsi="Helvetica" w:cs="Helvetica"/>
-              </w:rPr>
-              <w:t>ầ</w:t>
-            </w:r>
-            <w:r>
-              <w:t xml:space="preserve">n </w:t>
-            </w:r>
-            <w:r>
-              <w:rPr>
-                <w:rFonts w:ascii="Helvetica" w:eastAsia="Helvetica" w:hAnsi="Helvetica" w:cs="Helvetica"/>
-              </w:rPr>
-              <w:t>đặ</w:t>
-            </w:r>
-            <w:r>
-              <w:t>t</w:t>
-            </w:r>
-            <w:r>
-              <w:t>.</w:t>
-            </w:r>
-          </w:p>
-        </w:tc>
-      </w:tr>
-      <w:tr>
-        <w:tc>
-          <w:tcPr>
-            <w:cnfStyle w:val="001000000000" w:firstRow="0" w:lastRow="0" w:firstColumn="1" w:lastColumn="0" w:oddVBand="0" w:evenVBand="0" w:oddHBand="0" w:evenHBand="0" w:firstRowFirstColumn="0" w:firstRowLastColumn="0" w:lastRowFirstColumn="0" w:lastRowLastColumn="0"/>
-            <w:tcW w:w="1867" w:type="dxa"/>
-            <w:vMerge/>
-            <w:shd w:val="clear" w:color="auto" w:fill="FFFFFF" w:themeFill="background1"/>
-          </w:tcPr>
-          <w:p>
-            <w:pPr>
-              <w:pStyle w:val="MyTable1"/>
-            </w:pPr>
-          </w:p>
-        </w:tc>
-        <w:tc>
-          <w:tcPr>
-            <w:tcW w:w="3645" w:type="dxa"/>
-            <w:tcBorders>
-              <w:top w:val="single" w:sz="4" w:space="0" w:color="auto"/>
-              <w:bottom w:val="single" w:sz="4" w:space="0" w:color="auto"/>
-            </w:tcBorders>
-            <w:shd w:val="clear" w:color="auto" w:fill="FFFFFF" w:themeFill="background1"/>
-          </w:tcPr>
-          <w:p>
-            <w:pPr>
-              <w:pStyle w:val="MyTable1"/>
-              <w:cnfStyle w:val="000000000000" w:firstRow="0" w:lastRow="0" w:firstColumn="0" w:lastColumn="0" w:oddVBand="0" w:evenVBand="0" w:oddHBand="0" w:evenHBand="0" w:firstRowFirstColumn="0" w:firstRowLastColumn="0" w:lastRowFirstColumn="0" w:lastRowLastColumn="0"/>
-            </w:pPr>
-            <w:r>
-              <w:t>SoLuong</w:t>
-            </w:r>
-          </w:p>
-        </w:tc>
-        <w:tc>
-          <w:tcPr>
-            <w:tcW w:w="3645" w:type="dxa"/>
-            <w:gridSpan w:val="2"/>
-            <w:tcBorders>
-              <w:top w:val="single" w:sz="4" w:space="0" w:color="auto"/>
-              <w:bottom w:val="single" w:sz="4" w:space="0" w:color="auto"/>
-            </w:tcBorders>
-            <w:shd w:val="clear" w:color="auto" w:fill="FFFFFF" w:themeFill="background1"/>
-          </w:tcPr>
-          <w:p>
-            <w:pPr>
-              <w:pStyle w:val="MyTable1"/>
-              <w:cnfStyle w:val="000000000000" w:firstRow="0" w:lastRow="0" w:firstColumn="0" w:lastColumn="0" w:oddVBand="0" w:evenVBand="0" w:oddHBand="0" w:evenHBand="0" w:firstRowFirstColumn="0" w:firstRowLastColumn="0" w:lastRowFirstColumn="0" w:lastRowLastColumn="0"/>
-            </w:pPr>
-            <w:r>
-              <w:t>S</w:t>
-            </w:r>
-            <w:r>
-              <w:rPr>
-                <w:rFonts w:ascii="Helvetica" w:eastAsia="Helvetica" w:hAnsi="Helvetica" w:cs="Helvetica"/>
-              </w:rPr>
-              <w:t>ố</w:t>
-            </w:r>
-            <w:r>
-              <w:t xml:space="preserve"> l</w:t>
-            </w:r>
-            <w:r>
-              <w:rPr>
-                <w:rFonts w:ascii="Helvetica" w:eastAsia="Helvetica" w:hAnsi="Helvetica" w:cs="Helvetica"/>
-              </w:rPr>
-              <w:t>ượ</w:t>
-            </w:r>
-            <w:r>
-              <w:t>ng c</w:t>
-            </w:r>
-            <w:r>
-              <w:rPr>
-                <w:rFonts w:ascii="Helvetica" w:eastAsia="Helvetica" w:hAnsi="Helvetica" w:cs="Helvetica"/>
-              </w:rPr>
-              <w:t>ầ</w:t>
-            </w:r>
-            <w:r>
-              <w:t xml:space="preserve">n </w:t>
-            </w:r>
-            <w:r>
-              <w:rPr>
-                <w:rFonts w:ascii="Helvetica" w:eastAsia="Helvetica" w:hAnsi="Helvetica" w:cs="Helvetica"/>
-              </w:rPr>
-              <w:t>đặ</w:t>
-            </w:r>
-            <w:r>
-              <w:t>t</w:t>
-            </w:r>
-          </w:p>
-        </w:tc>
-      </w:tr>
-      <w:tr>
-        <w:trPr>
-          <w:cnfStyle w:val="000000100000" w:firstRow="0" w:lastRow="0" w:firstColumn="0" w:lastColumn="0" w:oddVBand="0" w:evenVBand="0" w:oddHBand="1" w:evenHBand="0" w:firstRowFirstColumn="0" w:firstRowLastColumn="0" w:lastRowFirstColumn="0" w:lastRowLastColumn="0"/>
-        </w:trPr>
-        <w:tc>
-          <w:tcPr>
-            <w:cnfStyle w:val="001000000000" w:firstRow="0" w:lastRow="0" w:firstColumn="1" w:lastColumn="0" w:oddVBand="0" w:evenVBand="0" w:oddHBand="0" w:evenHBand="0" w:firstRowFirstColumn="0" w:firstRowLastColumn="0" w:lastRowFirstColumn="0" w:lastRowLastColumn="0"/>
-            <w:tcW w:w="1867" w:type="dxa"/>
-            <w:shd w:val="clear" w:color="auto" w:fill="FFFFFF" w:themeFill="background1"/>
-          </w:tcPr>
-          <w:p>
-            <w:pPr>
-              <w:pStyle w:val="MyTable1"/>
-            </w:pPr>
-          </w:p>
-        </w:tc>
-        <w:tc>
-          <w:tcPr>
-            <w:tcW w:w="3645" w:type="dxa"/>
-            <w:tcBorders>
-              <w:top w:val="single" w:sz="4" w:space="0" w:color="auto"/>
-              <w:bottom w:val="single" w:sz="4" w:space="0" w:color="auto"/>
-            </w:tcBorders>
-            <w:shd w:val="clear" w:color="auto" w:fill="FFFFFF" w:themeFill="background1"/>
-          </w:tcPr>
-          <w:p>
-            <w:pPr>
-              <w:pStyle w:val="MyTable1"/>
-              <w:cnfStyle w:val="000000100000" w:firstRow="0" w:lastRow="0" w:firstColumn="0" w:lastColumn="0" w:oddVBand="0" w:evenVBand="0" w:oddHBand="1" w:evenHBand="0" w:firstRowFirstColumn="0" w:firstRowLastColumn="0" w:lastRowFirstColumn="0" w:lastRowLastColumn="0"/>
-            </w:pPr>
-          </w:p>
-        </w:tc>
-        <w:tc>
-          <w:tcPr>
-            <w:tcW w:w="3645" w:type="dxa"/>
-            <w:gridSpan w:val="2"/>
-            <w:tcBorders>
-              <w:top w:val="single" w:sz="4" w:space="0" w:color="auto"/>
-              <w:bottom w:val="single" w:sz="4" w:space="0" w:color="auto"/>
-            </w:tcBorders>
-            <w:shd w:val="clear" w:color="auto" w:fill="FFFFFF" w:themeFill="background1"/>
-          </w:tcPr>
-          <w:p>
-            <w:pPr>
-              <w:pStyle w:val="MyTable1"/>
-              <w:cnfStyle w:val="000000100000" w:firstRow="0" w:lastRow="0" w:firstColumn="0" w:lastColumn="0" w:oddVBand="0" w:evenVBand="0" w:oddHBand="1" w:evenHBand="0" w:firstRowFirstColumn="0" w:firstRowLastColumn="0" w:lastRowFirstColumn="0" w:lastRowLastColumn="0"/>
-            </w:pPr>
-          </w:p>
-        </w:tc>
-      </w:tr>
-      <w:tr>
-        <w:tc>
-          <w:tcPr>
-            <w:cnfStyle w:val="001000000000" w:firstRow="0" w:lastRow="0" w:firstColumn="1" w:lastColumn="0" w:oddVBand="0" w:evenVBand="0" w:oddHBand="0" w:evenHBand="0" w:firstRowFirstColumn="0" w:firstRowLastColumn="0" w:lastRowFirstColumn="0" w:lastRowLastColumn="0"/>
-            <w:tcW w:w="1867" w:type="dxa"/>
-            <w:vMerge w:val="restart"/>
-            <w:shd w:val="clear" w:color="auto" w:fill="7F7F7F" w:themeFill="text1" w:themeFillTint="80"/>
-          </w:tcPr>
-          <w:p>
-            <w:pPr>
-              <w:pStyle w:val="MyTable1"/>
-            </w:pPr>
-            <w:r>
-              <w:t>Phương thức</w:t>
-            </w:r>
-          </w:p>
-        </w:tc>
-        <w:tc>
-          <w:tcPr>
-            <w:tcW w:w="3645" w:type="dxa"/>
-            <w:tcBorders>
-              <w:top w:val="single" w:sz="4" w:space="0" w:color="auto"/>
-              <w:bottom w:val="single" w:sz="4" w:space="0" w:color="auto"/>
-            </w:tcBorders>
-            <w:shd w:val="clear" w:color="auto" w:fill="7F7F7F" w:themeFill="text1" w:themeFillTint="80"/>
-          </w:tcPr>
-          <w:p>
-            <w:pPr>
-              <w:pStyle w:val="MyTable1"/>
-              <w:cnfStyle w:val="000000000000" w:firstRow="0" w:lastRow="0" w:firstColumn="0" w:lastColumn="0" w:oddVBand="0" w:evenVBand="0" w:oddHBand="0" w:evenHBand="0" w:firstRowFirstColumn="0" w:firstRowLastColumn="0" w:lastRowFirstColumn="0" w:lastRowLastColumn="0"/>
-            </w:pPr>
-            <w:r>
-              <w:t>T</w:t>
-            </w:r>
-            <w:r>
-              <w:rPr>
-                <w:rFonts w:ascii="Helvetica" w:eastAsia="Helvetica" w:hAnsi="Helvetica" w:cs="Helvetica"/>
-              </w:rPr>
-              <w:t>ên</w:t>
-            </w:r>
-            <w:r>
-              <w:t xml:space="preserve"> ph</w:t>
-            </w:r>
-            <w:r>
-              <w:rPr>
-                <w:rFonts w:ascii="Helvetica" w:eastAsia="Helvetica" w:hAnsi="Helvetica" w:cs="Helvetica"/>
-              </w:rPr>
-              <w:t>ương thứ</w:t>
-            </w:r>
-            <w:r>
-              <w:t>c</w:t>
-            </w:r>
-          </w:p>
-        </w:tc>
-        <w:tc>
-          <w:tcPr>
-            <w:tcW w:w="3645" w:type="dxa"/>
-            <w:gridSpan w:val="2"/>
-            <w:tcBorders>
-              <w:top w:val="single" w:sz="4" w:space="0" w:color="auto"/>
-              <w:bottom w:val="single" w:sz="4" w:space="0" w:color="auto"/>
-            </w:tcBorders>
-            <w:shd w:val="clear" w:color="auto" w:fill="7F7F7F" w:themeFill="text1" w:themeFillTint="80"/>
-          </w:tcPr>
-          <w:p>
-            <w:pPr>
-              <w:pStyle w:val="MyTable1"/>
-              <w:cnfStyle w:val="000000000000" w:firstRow="0" w:lastRow="0" w:firstColumn="0" w:lastColumn="0" w:oddVBand="0" w:evenVBand="0" w:oddHBand="0" w:evenHBand="0" w:firstRowFirstColumn="0" w:firstRowLastColumn="0" w:lastRowFirstColumn="0" w:lastRowLastColumn="0"/>
-            </w:pPr>
-            <w:r>
-              <w:t>M</w:t>
-            </w:r>
-            <w:r>
-              <w:rPr>
-                <w:rFonts w:ascii="Helvetica" w:eastAsia="Helvetica" w:hAnsi="Helvetica" w:cs="Helvetica"/>
-              </w:rPr>
-              <w:t>ô tả</w:t>
-            </w:r>
-          </w:p>
-        </w:tc>
-      </w:tr>
-      <w:tr>
-        <w:trPr>
-          <w:cnfStyle w:val="000000100000" w:firstRow="0" w:lastRow="0" w:firstColumn="0" w:lastColumn="0" w:oddVBand="0" w:evenVBand="0" w:oddHBand="1" w:evenHBand="0" w:firstRowFirstColumn="0" w:firstRowLastColumn="0" w:lastRowFirstColumn="0" w:lastRowLastColumn="0"/>
-        </w:trPr>
-        <w:tc>
-          <w:tcPr>
-            <w:cnfStyle w:val="001000000000" w:firstRow="0" w:lastRow="0" w:firstColumn="1" w:lastColumn="0" w:oddVBand="0" w:evenVBand="0" w:oddHBand="0" w:evenHBand="0" w:firstRowFirstColumn="0" w:firstRowLastColumn="0" w:lastRowFirstColumn="0" w:lastRowLastColumn="0"/>
-            <w:tcW w:w="1867" w:type="dxa"/>
-            <w:vMerge/>
-            <w:shd w:val="clear" w:color="auto" w:fill="FFFFFF" w:themeFill="background1"/>
-          </w:tcPr>
-          <w:p>
-            <w:pPr>
-              <w:pStyle w:val="MyTable1"/>
-            </w:pPr>
-          </w:p>
-        </w:tc>
-        <w:tc>
-          <w:tcPr>
-            <w:tcW w:w="3645" w:type="dxa"/>
-            <w:tcBorders>
-              <w:top w:val="single" w:sz="4" w:space="0" w:color="auto"/>
-              <w:bottom w:val="single" w:sz="4" w:space="0" w:color="auto"/>
-            </w:tcBorders>
-            <w:shd w:val="clear" w:color="auto" w:fill="FFFFFF" w:themeFill="background1"/>
-          </w:tcPr>
-          <w:p>
-            <w:pPr>
-              <w:pStyle w:val="MyTable1"/>
-              <w:cnfStyle w:val="000000100000" w:firstRow="0" w:lastRow="0" w:firstColumn="0" w:lastColumn="0" w:oddVBand="0" w:evenVBand="0" w:oddHBand="1" w:evenHBand="0" w:firstRowFirstColumn="0" w:firstRowLastColumn="0" w:lastRowFirstColumn="0" w:lastRowLastColumn="0"/>
-            </w:pPr>
-          </w:p>
-        </w:tc>
-        <w:tc>
-          <w:tcPr>
-            <w:tcW w:w="3645" w:type="dxa"/>
-            <w:gridSpan w:val="2"/>
-            <w:tcBorders>
-              <w:top w:val="single" w:sz="4" w:space="0" w:color="auto"/>
-              <w:bottom w:val="single" w:sz="4" w:space="0" w:color="auto"/>
-            </w:tcBorders>
-            <w:shd w:val="clear" w:color="auto" w:fill="FFFFFF" w:themeFill="background1"/>
-          </w:tcPr>
-          <w:p>
-            <w:pPr>
-              <w:pStyle w:val="MyTable1"/>
-              <w:cnfStyle w:val="000000100000" w:firstRow="0" w:lastRow="0" w:firstColumn="0" w:lastColumn="0" w:oddVBand="0" w:evenVBand="0" w:oddHBand="1" w:evenHBand="0" w:firstRowFirstColumn="0" w:firstRowLastColumn="0" w:lastRowFirstColumn="0" w:lastRowLastColumn="0"/>
-            </w:pPr>
-          </w:p>
-        </w:tc>
-      </w:tr>
-      <w:tr>
-        <w:tc>
-          <w:tcPr>
-            <w:cnfStyle w:val="001000000000" w:firstRow="0" w:lastRow="0" w:firstColumn="1" w:lastColumn="0" w:oddVBand="0" w:evenVBand="0" w:oddHBand="0" w:evenHBand="0" w:firstRowFirstColumn="0" w:firstRowLastColumn="0" w:lastRowFirstColumn="0" w:lastRowLastColumn="0"/>
-            <w:tcW w:w="1867" w:type="dxa"/>
-            <w:shd w:val="clear" w:color="auto" w:fill="FFFFFF" w:themeFill="background1"/>
-          </w:tcPr>
-          <w:p>
-            <w:pPr>
-              <w:pStyle w:val="MyTable1"/>
-            </w:pPr>
-          </w:p>
-        </w:tc>
-        <w:tc>
-          <w:tcPr>
-            <w:tcW w:w="3645" w:type="dxa"/>
-            <w:tcBorders>
-              <w:top w:val="single" w:sz="4" w:space="0" w:color="auto"/>
-              <w:bottom w:val="single" w:sz="4" w:space="0" w:color="auto"/>
-            </w:tcBorders>
-            <w:shd w:val="clear" w:color="auto" w:fill="FFFFFF" w:themeFill="background1"/>
-          </w:tcPr>
-          <w:p>
-            <w:pPr>
-              <w:pStyle w:val="MyTable1"/>
-              <w:cnfStyle w:val="000000000000" w:firstRow="0" w:lastRow="0" w:firstColumn="0" w:lastColumn="0" w:oddVBand="0" w:evenVBand="0" w:oddHBand="0" w:evenHBand="0" w:firstRowFirstColumn="0" w:firstRowLastColumn="0" w:lastRowFirstColumn="0" w:lastRowLastColumn="0"/>
-            </w:pPr>
-            <w:r>
-              <w:t>ThemCTDH</w:t>
-            </w:r>
-          </w:p>
-        </w:tc>
-        <w:tc>
-          <w:tcPr>
-            <w:tcW w:w="3645" w:type="dxa"/>
-            <w:gridSpan w:val="2"/>
-            <w:tcBorders>
-              <w:top w:val="single" w:sz="4" w:space="0" w:color="auto"/>
-              <w:bottom w:val="single" w:sz="4" w:space="0" w:color="auto"/>
-            </w:tcBorders>
-            <w:shd w:val="clear" w:color="auto" w:fill="FFFFFF" w:themeFill="background1"/>
-          </w:tcPr>
-          <w:p>
-            <w:pPr>
-              <w:pStyle w:val="MyTable1"/>
-              <w:cnfStyle w:val="000000000000" w:firstRow="0" w:lastRow="0" w:firstColumn="0" w:lastColumn="0" w:oddVBand="0" w:evenVBand="0" w:oddHBand="0" w:evenHBand="0" w:firstRowFirstColumn="0" w:firstRowLastColumn="0" w:lastRowFirstColumn="0" w:lastRowLastColumn="0"/>
-            </w:pPr>
-            <w:r>
-              <w:t>Th</w:t>
-            </w:r>
-            <w:r>
-              <w:rPr>
-                <w:rFonts w:ascii="Helvetica" w:eastAsia="Helvetica" w:hAnsi="Helvetica" w:cs="Helvetica"/>
-              </w:rPr>
-              <w:t>êm</w:t>
-            </w:r>
-            <w:r>
-              <w:t xml:space="preserve"> chi ti</w:t>
-            </w:r>
-            <w:r>
-              <w:rPr>
-                <w:rFonts w:ascii="Helvetica" w:eastAsia="Helvetica" w:hAnsi="Helvetica" w:cs="Helvetica"/>
-              </w:rPr>
-              <w:t>ết đơn đặt hang mới</w:t>
-            </w:r>
-          </w:p>
-        </w:tc>
-      </w:tr>
-      <w:tr>
-        <w:trPr>
-          <w:cnfStyle w:val="000000100000" w:firstRow="0" w:lastRow="0" w:firstColumn="0" w:lastColumn="0" w:oddVBand="0" w:evenVBand="0" w:oddHBand="1" w:evenHBand="0" w:firstRowFirstColumn="0" w:firstRowLastColumn="0" w:lastRowFirstColumn="0" w:lastRowLastColumn="0"/>
-          <w:trHeight w:val="926"/>
-        </w:trPr>
-        <w:tc>
-          <w:tcPr>
-            <w:cnfStyle w:val="001000000000" w:firstRow="0" w:lastRow="0" w:firstColumn="1" w:lastColumn="0" w:oddVBand="0" w:evenVBand="0" w:oddHBand="0" w:evenHBand="0" w:firstRowFirstColumn="0" w:firstRowLastColumn="0" w:lastRowFirstColumn="0" w:lastRowLastColumn="0"/>
-            <w:tcW w:w="1867" w:type="dxa"/>
-            <w:shd w:val="clear" w:color="auto" w:fill="FFFFFF" w:themeFill="background1"/>
-          </w:tcPr>
-          <w:p>
-            <w:pPr>
-              <w:pStyle w:val="MyTable1"/>
-            </w:pPr>
-          </w:p>
-        </w:tc>
-        <w:tc>
-          <w:tcPr>
-            <w:tcW w:w="3645" w:type="dxa"/>
-            <w:tcBorders>
-              <w:top w:val="single" w:sz="4" w:space="0" w:color="auto"/>
-              <w:bottom w:val="single" w:sz="4" w:space="0" w:color="auto"/>
-            </w:tcBorders>
-            <w:shd w:val="clear" w:color="auto" w:fill="FFFFFF" w:themeFill="background1"/>
-          </w:tcPr>
-          <w:p>
-            <w:pPr>
-              <w:pStyle w:val="MyTable1"/>
-              <w:cnfStyle w:val="000000100000" w:firstRow="0" w:lastRow="0" w:firstColumn="0" w:lastColumn="0" w:oddVBand="0" w:evenVBand="0" w:oddHBand="1" w:evenHBand="0" w:firstRowFirstColumn="0" w:firstRowLastColumn="0" w:lastRowFirstColumn="0" w:lastRowLastColumn="0"/>
-            </w:pPr>
-            <w:r>
-              <w:t>ChinhSuaCTDH</w:t>
-            </w:r>
-          </w:p>
-        </w:tc>
-        <w:tc>
-          <w:tcPr>
-            <w:tcW w:w="3645" w:type="dxa"/>
-            <w:gridSpan w:val="2"/>
-            <w:tcBorders>
-              <w:top w:val="single" w:sz="4" w:space="0" w:color="auto"/>
-              <w:bottom w:val="single" w:sz="4" w:space="0" w:color="auto"/>
-            </w:tcBorders>
-            <w:shd w:val="clear" w:color="auto" w:fill="FFFFFF" w:themeFill="background1"/>
-          </w:tcPr>
-          <w:p>
-            <w:pPr>
-              <w:pStyle w:val="MyTable1"/>
-              <w:cnfStyle w:val="000000100000" w:firstRow="0" w:lastRow="0" w:firstColumn="0" w:lastColumn="0" w:oddVBand="0" w:evenVBand="0" w:oddHBand="1" w:evenHBand="0" w:firstRowFirstColumn="0" w:firstRowLastColumn="0" w:lastRowFirstColumn="0" w:lastRowLastColumn="0"/>
-            </w:pPr>
-            <w:r>
-              <w:t>Ch</w:t>
-            </w:r>
-            <w:r>
-              <w:rPr>
-                <w:rFonts w:ascii="Helvetica" w:eastAsia="Helvetica" w:hAnsi="Helvetica" w:cs="Helvetica"/>
-              </w:rPr>
-              <w:t>ỉ</w:t>
-            </w:r>
-            <w:r>
-              <w:t>nh s</w:t>
-            </w:r>
-            <w:r>
-              <w:rPr>
-                <w:rFonts w:ascii="Helvetica" w:eastAsia="Helvetica" w:hAnsi="Helvetica" w:cs="Helvetica"/>
-              </w:rPr>
-              <w:t>ử</w:t>
-            </w:r>
-            <w:r>
-              <w:t>a th</w:t>
-            </w:r>
-            <w:r>
-              <w:rPr>
-                <w:rFonts w:ascii="Helvetica" w:eastAsia="Helvetica" w:hAnsi="Helvetica" w:cs="Helvetica"/>
-              </w:rPr>
-              <w:t>ông</w:t>
-            </w:r>
-            <w:r>
-              <w:t xml:space="preserve"> tin </w:t>
-            </w:r>
-            <w:r>
-              <w:rPr>
-                <w:rFonts w:ascii="Helvetica" w:eastAsia="Helvetica" w:hAnsi="Helvetica" w:cs="Helvetica"/>
-              </w:rPr>
-              <w:t>đơn</w:t>
-            </w:r>
-            <w:r>
-              <w:t xml:space="preserve"> </w:t>
-            </w:r>
-            <w:r>
-              <w:rPr>
-                <w:rFonts w:ascii="Helvetica" w:eastAsia="Helvetica" w:hAnsi="Helvetica" w:cs="Helvetica"/>
-              </w:rPr>
-              <w:t>đặ</w:t>
-            </w:r>
-            <w:r>
-              <w:t>t hang.</w:t>
-            </w:r>
-          </w:p>
-        </w:tc>
-      </w:tr>
-      <w:tr>
-        <w:tc>
-          <w:tcPr>
-            <w:cnfStyle w:val="001000000000" w:firstRow="0" w:lastRow="0" w:firstColumn="1" w:lastColumn="0" w:oddVBand="0" w:evenVBand="0" w:oddHBand="0" w:evenHBand="0" w:firstRowFirstColumn="0" w:firstRowLastColumn="0" w:lastRowFirstColumn="0" w:lastRowLastColumn="0"/>
-            <w:tcW w:w="1867" w:type="dxa"/>
-            <w:shd w:val="clear" w:color="auto" w:fill="FFFFFF" w:themeFill="background1"/>
-          </w:tcPr>
-          <w:p>
-            <w:pPr>
-              <w:pStyle w:val="MyTable1"/>
-            </w:pPr>
-          </w:p>
-        </w:tc>
-        <w:tc>
-          <w:tcPr>
-            <w:tcW w:w="3645" w:type="dxa"/>
-            <w:tcBorders>
-              <w:top w:val="single" w:sz="4" w:space="0" w:color="auto"/>
-              <w:bottom w:val="single" w:sz="4" w:space="0" w:color="auto"/>
-            </w:tcBorders>
-            <w:shd w:val="clear" w:color="auto" w:fill="FFFFFF" w:themeFill="background1"/>
-          </w:tcPr>
-          <w:p>
-            <w:pPr>
-              <w:pStyle w:val="MyTable1"/>
-              <w:cnfStyle w:val="000000000000" w:firstRow="0" w:lastRow="0" w:firstColumn="0" w:lastColumn="0" w:oddVBand="0" w:evenVBand="0" w:oddHBand="0" w:evenHBand="0" w:firstRowFirstColumn="0" w:firstRowLastColumn="0" w:lastRowFirstColumn="0" w:lastRowLastColumn="0"/>
-            </w:pPr>
-            <w:r>
-              <w:t>XemChiTiet</w:t>
-            </w:r>
-          </w:p>
-        </w:tc>
-        <w:tc>
-          <w:tcPr>
-            <w:tcW w:w="3645" w:type="dxa"/>
-            <w:gridSpan w:val="2"/>
-            <w:tcBorders>
-              <w:top w:val="single" w:sz="4" w:space="0" w:color="auto"/>
-              <w:bottom w:val="single" w:sz="4" w:space="0" w:color="auto"/>
-            </w:tcBorders>
-            <w:shd w:val="clear" w:color="auto" w:fill="FFFFFF" w:themeFill="background1"/>
-          </w:tcPr>
-          <w:p>
-            <w:pPr>
-              <w:pStyle w:val="MyTable1"/>
-              <w:cnfStyle w:val="000000000000" w:firstRow="0" w:lastRow="0" w:firstColumn="0" w:lastColumn="0" w:oddVBand="0" w:evenVBand="0" w:oddHBand="0" w:evenHBand="0" w:firstRowFirstColumn="0" w:firstRowLastColumn="0" w:lastRowFirstColumn="0" w:lastRowLastColumn="0"/>
-            </w:pPr>
-            <w:r>
-              <w:t>Xem chi ti</w:t>
-            </w:r>
-            <w:r>
-              <w:rPr>
-                <w:rFonts w:ascii="Helvetica" w:eastAsia="Helvetica" w:hAnsi="Helvetica" w:cs="Helvetica"/>
-              </w:rPr>
-              <w:t>ế</w:t>
-            </w:r>
-            <w:r>
-              <w:t xml:space="preserve">t </w:t>
-            </w:r>
-            <w:r>
-              <w:rPr>
-                <w:rFonts w:ascii="Helvetica" w:eastAsia="Helvetica" w:hAnsi="Helvetica" w:cs="Helvetica"/>
-              </w:rPr>
-              <w:t>đơn</w:t>
-            </w:r>
-            <w:r>
-              <w:t xml:space="preserve"> </w:t>
-            </w:r>
-            <w:r>
-              <w:rPr>
-                <w:rFonts w:ascii="Helvetica" w:eastAsia="Helvetica" w:hAnsi="Helvetica" w:cs="Helvetica"/>
-              </w:rPr>
-              <w:t>đặt hang</w:t>
-            </w:r>
-          </w:p>
-        </w:tc>
-      </w:tr>
-      <w:tr>
-        <w:trPr>
-          <w:cnfStyle w:val="000000100000" w:firstRow="0" w:lastRow="0" w:firstColumn="0" w:lastColumn="0" w:oddVBand="0" w:evenVBand="0" w:oddHBand="1" w:evenHBand="0" w:firstRowFirstColumn="0" w:firstRowLastColumn="0" w:lastRowFirstColumn="0" w:lastRowLastColumn="0"/>
-        </w:trPr>
-        <w:tc>
-          <w:tcPr>
-            <w:cnfStyle w:val="001000000000" w:firstRow="0" w:lastRow="0" w:firstColumn="1" w:lastColumn="0" w:oddVBand="0" w:evenVBand="0" w:oddHBand="0" w:evenHBand="0" w:firstRowFirstColumn="0" w:firstRowLastColumn="0" w:lastRowFirstColumn="0" w:lastRowLastColumn="0"/>
-            <w:tcW w:w="1867" w:type="dxa"/>
-            <w:shd w:val="clear" w:color="auto" w:fill="FFFFFF" w:themeFill="background1"/>
-          </w:tcPr>
-          <w:p>
-            <w:pPr>
-              <w:pStyle w:val="MyTable1"/>
-            </w:pPr>
-          </w:p>
-        </w:tc>
-        <w:tc>
-          <w:tcPr>
-            <w:tcW w:w="3645" w:type="dxa"/>
-            <w:tcBorders>
-              <w:top w:val="single" w:sz="4" w:space="0" w:color="auto"/>
-              <w:bottom w:val="single" w:sz="4" w:space="0" w:color="auto"/>
-            </w:tcBorders>
-            <w:shd w:val="clear" w:color="auto" w:fill="FFFFFF" w:themeFill="background1"/>
-          </w:tcPr>
-          <w:p>
-            <w:pPr>
-              <w:pStyle w:val="MyTable1"/>
-              <w:cnfStyle w:val="000000100000" w:firstRow="0" w:lastRow="0" w:firstColumn="0" w:lastColumn="0" w:oddVBand="0" w:evenVBand="0" w:oddHBand="1" w:evenHBand="0" w:firstRowFirstColumn="0" w:firstRowLastColumn="0" w:lastRowFirstColumn="0" w:lastRowLastColumn="0"/>
-            </w:pPr>
-            <w:r>
-              <w:t>Xo</w:t>
-            </w:r>
-            <w:r>
-              <w:rPr>
-                <w:rFonts w:ascii="Helvetica" w:eastAsia="Helvetica" w:hAnsi="Helvetica" w:cs="Helvetica"/>
-              </w:rPr>
-              <w:t>áC</w:t>
-            </w:r>
-            <w:r>
-              <w:t>T</w:t>
-            </w:r>
-          </w:p>
-        </w:tc>
-        <w:tc>
-          <w:tcPr>
-            <w:tcW w:w="3645" w:type="dxa"/>
-            <w:gridSpan w:val="2"/>
-            <w:tcBorders>
-              <w:top w:val="single" w:sz="4" w:space="0" w:color="auto"/>
-              <w:bottom w:val="single" w:sz="4" w:space="0" w:color="auto"/>
-            </w:tcBorders>
-            <w:shd w:val="clear" w:color="auto" w:fill="FFFFFF" w:themeFill="background1"/>
-          </w:tcPr>
-          <w:p>
-            <w:pPr>
-              <w:pStyle w:val="MyTable1"/>
-              <w:cnfStyle w:val="000000100000" w:firstRow="0" w:lastRow="0" w:firstColumn="0" w:lastColumn="0" w:oddVBand="0" w:evenVBand="0" w:oddHBand="1" w:evenHBand="0" w:firstRowFirstColumn="0" w:firstRowLastColumn="0" w:lastRowFirstColumn="0" w:lastRowLastColumn="0"/>
-            </w:pPr>
-            <w:r>
-              <w:t>Xo</w:t>
-            </w:r>
-            <w:r>
-              <w:rPr>
-                <w:rFonts w:ascii="Helvetica" w:eastAsia="Helvetica" w:hAnsi="Helvetica" w:cs="Helvetica"/>
-              </w:rPr>
-              <w:t>á</w:t>
-            </w:r>
-            <w:r>
-              <w:t xml:space="preserve"> Chi ti</w:t>
-            </w:r>
-            <w:r>
-              <w:rPr>
-                <w:rFonts w:ascii="Helvetica" w:eastAsia="Helvetica" w:hAnsi="Helvetica" w:cs="Helvetica"/>
-              </w:rPr>
-              <w:t>ế</w:t>
-            </w:r>
-            <w:r>
-              <w:t xml:space="preserve">t </w:t>
-            </w:r>
-            <w:r>
-              <w:rPr>
-                <w:rFonts w:ascii="Helvetica" w:eastAsia="Helvetica" w:hAnsi="Helvetica" w:cs="Helvetica"/>
-              </w:rPr>
-              <w:t>đơn</w:t>
-            </w:r>
-            <w:r>
-              <w:t xml:space="preserve"> </w:t>
-            </w:r>
-            <w:r>
-              <w:rPr>
-                <w:rFonts w:ascii="Helvetica" w:eastAsia="Helvetica" w:hAnsi="Helvetica" w:cs="Helvetica"/>
-              </w:rPr>
-              <w:t>đặ</w:t>
-            </w:r>
-            <w:r>
-              <w:t xml:space="preserve">t </w:t>
-            </w:r>
-            <w:proofErr w:type="gramStart"/>
-            <w:r>
-              <w:t>hang .</w:t>
-            </w:r>
-            <w:proofErr w:type="gramEnd"/>
-          </w:p>
-        </w:tc>
-      </w:tr>
-      <w:tr>
-        <w:tc>
-          <w:tcPr>
-            <w:cnfStyle w:val="001000000000" w:firstRow="0" w:lastRow="0" w:firstColumn="1" w:lastColumn="0" w:oddVBand="0" w:evenVBand="0" w:oddHBand="0" w:evenHBand="0" w:firstRowFirstColumn="0" w:firstRowLastColumn="0" w:lastRowFirstColumn="0" w:lastRowLastColumn="0"/>
-            <w:tcW w:w="1867" w:type="dxa"/>
-            <w:vMerge w:val="restart"/>
-            <w:shd w:val="clear" w:color="auto" w:fill="7F7F7F" w:themeFill="text1" w:themeFillTint="80"/>
-          </w:tcPr>
-          <w:p>
-            <w:pPr>
-              <w:pStyle w:val="MyTable1"/>
-            </w:pPr>
-            <w:r>
-              <w:t>Quan hệ</w:t>
-            </w:r>
-          </w:p>
-        </w:tc>
-        <w:tc>
-          <w:tcPr>
-            <w:tcW w:w="3645" w:type="dxa"/>
-            <w:tcBorders>
-              <w:top w:val="single" w:sz="4" w:space="0" w:color="auto"/>
-              <w:bottom w:val="single" w:sz="4" w:space="0" w:color="auto"/>
-            </w:tcBorders>
-            <w:shd w:val="clear" w:color="auto" w:fill="7F7F7F" w:themeFill="text1" w:themeFillTint="80"/>
-          </w:tcPr>
-          <w:p>
-            <w:pPr>
-              <w:pStyle w:val="MyTable1"/>
-              <w:cnfStyle w:val="000000000000" w:firstRow="0" w:lastRow="0" w:firstColumn="0" w:lastColumn="0" w:oddVBand="0" w:evenVBand="0" w:oddHBand="0" w:evenHBand="0" w:firstRowFirstColumn="0" w:firstRowLastColumn="0" w:lastRowFirstColumn="0" w:lastRowLastColumn="0"/>
-            </w:pPr>
-            <w:r>
-              <w:t>T</w:t>
-            </w:r>
-            <w:r>
-              <w:rPr>
-                <w:rFonts w:ascii="Helvetica" w:eastAsia="Helvetica" w:hAnsi="Helvetica" w:cs="Helvetica"/>
-              </w:rPr>
-              <w:t>ên lớ</w:t>
-            </w:r>
-            <w:r>
-              <w:t>p</w:t>
-            </w:r>
-          </w:p>
-        </w:tc>
-        <w:tc>
-          <w:tcPr>
-            <w:tcW w:w="3645" w:type="dxa"/>
-            <w:gridSpan w:val="2"/>
-            <w:tcBorders>
-              <w:top w:val="single" w:sz="4" w:space="0" w:color="auto"/>
-              <w:bottom w:val="single" w:sz="4" w:space="0" w:color="auto"/>
-            </w:tcBorders>
-            <w:shd w:val="clear" w:color="auto" w:fill="7F7F7F" w:themeFill="text1" w:themeFillTint="80"/>
-          </w:tcPr>
-          <w:p>
-            <w:pPr>
-              <w:pStyle w:val="MyTable1"/>
-              <w:cnfStyle w:val="000000000000" w:firstRow="0" w:lastRow="0" w:firstColumn="0" w:lastColumn="0" w:oddVBand="0" w:evenVBand="0" w:oddHBand="0" w:evenHBand="0" w:firstRowFirstColumn="0" w:firstRowLastColumn="0" w:lastRowFirstColumn="0" w:lastRowLastColumn="0"/>
-            </w:pPr>
-            <w:r>
-              <w:t>M</w:t>
-            </w:r>
-            <w:r>
-              <w:rPr>
-                <w:rFonts w:ascii="Helvetica" w:eastAsia="Helvetica" w:hAnsi="Helvetica" w:cs="Helvetica"/>
-              </w:rPr>
-              <w:t>ô tả</w:t>
-            </w:r>
-          </w:p>
-        </w:tc>
-      </w:tr>
-      <w:tr>
-        <w:trPr>
-          <w:cnfStyle w:val="000000100000" w:firstRow="0" w:lastRow="0" w:firstColumn="0" w:lastColumn="0" w:oddVBand="0" w:evenVBand="0" w:oddHBand="1" w:evenHBand="0" w:firstRowFirstColumn="0" w:firstRowLastColumn="0" w:lastRowFirstColumn="0" w:lastRowLastColumn="0"/>
-        </w:trPr>
-        <w:tc>
-          <w:tcPr>
-            <w:cnfStyle w:val="001000000000" w:firstRow="0" w:lastRow="0" w:firstColumn="1" w:lastColumn="0" w:oddVBand="0" w:evenVBand="0" w:oddHBand="0" w:evenHBand="0" w:firstRowFirstColumn="0" w:firstRowLastColumn="0" w:lastRowFirstColumn="0" w:lastRowLastColumn="0"/>
-            <w:tcW w:w="1867" w:type="dxa"/>
-            <w:vMerge/>
-            <w:shd w:val="clear" w:color="auto" w:fill="7F7F7F" w:themeFill="text1" w:themeFillTint="80"/>
-          </w:tcPr>
-          <w:p>
-            <w:pPr>
-              <w:pStyle w:val="MyTable1"/>
-            </w:pPr>
-          </w:p>
-        </w:tc>
-        <w:tc>
-          <w:tcPr>
-            <w:tcW w:w="3645" w:type="dxa"/>
-            <w:tcBorders>
-              <w:top w:val="single" w:sz="4" w:space="0" w:color="auto"/>
-              <w:bottom w:val="single" w:sz="4" w:space="0" w:color="auto"/>
-            </w:tcBorders>
-            <w:shd w:val="clear" w:color="auto" w:fill="FFFFFF" w:themeFill="background1"/>
-          </w:tcPr>
-          <w:p>
-            <w:pPr>
-              <w:pStyle w:val="MyTable1"/>
-              <w:cnfStyle w:val="000000100000" w:firstRow="0" w:lastRow="0" w:firstColumn="0" w:lastColumn="0" w:oddVBand="0" w:evenVBand="0" w:oddHBand="1" w:evenHBand="0" w:firstRowFirstColumn="0" w:firstRowLastColumn="0" w:lastRowFirstColumn="0" w:lastRowLastColumn="0"/>
-            </w:pPr>
-            <w:r>
-              <w:t>ThietBi</w:t>
-            </w:r>
-          </w:p>
-        </w:tc>
-        <w:tc>
-          <w:tcPr>
-            <w:tcW w:w="3645" w:type="dxa"/>
-            <w:gridSpan w:val="2"/>
-            <w:tcBorders>
-              <w:top w:val="single" w:sz="4" w:space="0" w:color="auto"/>
-              <w:bottom w:val="single" w:sz="4" w:space="0" w:color="auto"/>
-            </w:tcBorders>
-            <w:shd w:val="clear" w:color="auto" w:fill="FFFFFF" w:themeFill="background1"/>
-          </w:tcPr>
-          <w:p>
-            <w:pPr>
-              <w:pStyle w:val="MyTable1"/>
-              <w:cnfStyle w:val="000000100000" w:firstRow="0" w:lastRow="0" w:firstColumn="0" w:lastColumn="0" w:oddVBand="0" w:evenVBand="0" w:oddHBand="1" w:evenHBand="0" w:firstRowFirstColumn="0" w:firstRowLastColumn="0" w:lastRowFirstColumn="0" w:lastRowLastColumn="0"/>
-            </w:pPr>
-          </w:p>
-        </w:tc>
-      </w:tr>
-      <w:tr>
-        <w:tc>
-          <w:tcPr>
-            <w:cnfStyle w:val="001000000000" w:firstRow="0" w:lastRow="0" w:firstColumn="1" w:lastColumn="0" w:oddVBand="0" w:evenVBand="0" w:oddHBand="0" w:evenHBand="0" w:firstRowFirstColumn="0" w:firstRowLastColumn="0" w:lastRowFirstColumn="0" w:lastRowLastColumn="0"/>
-            <w:tcW w:w="1867" w:type="dxa"/>
-            <w:shd w:val="clear" w:color="auto" w:fill="7F7F7F" w:themeFill="text1" w:themeFillTint="80"/>
-          </w:tcPr>
-          <w:p>
-            <w:pPr>
-              <w:pStyle w:val="MyTable1"/>
-            </w:pPr>
-          </w:p>
-        </w:tc>
-        <w:tc>
-          <w:tcPr>
-            <w:tcW w:w="3645" w:type="dxa"/>
-            <w:tcBorders>
-              <w:top w:val="single" w:sz="4" w:space="0" w:color="auto"/>
-              <w:bottom w:val="single" w:sz="4" w:space="0" w:color="auto"/>
-            </w:tcBorders>
-            <w:shd w:val="clear" w:color="auto" w:fill="FFFFFF" w:themeFill="background1"/>
-          </w:tcPr>
-          <w:p>
-            <w:pPr>
-              <w:pStyle w:val="MyTable1"/>
-              <w:cnfStyle w:val="000000000000" w:firstRow="0" w:lastRow="0" w:firstColumn="0" w:lastColumn="0" w:oddVBand="0" w:evenVBand="0" w:oddHBand="0" w:evenHBand="0" w:firstRowFirstColumn="0" w:firstRowLastColumn="0" w:lastRowFirstColumn="0" w:lastRowLastColumn="0"/>
-            </w:pPr>
-            <w:r>
-              <w:t>ThongTin</w:t>
-            </w:r>
-            <w:r>
-              <w:t>NhapHang</w:t>
-            </w:r>
-          </w:p>
-        </w:tc>
-        <w:tc>
-          <w:tcPr>
-            <w:tcW w:w="3645" w:type="dxa"/>
-            <w:gridSpan w:val="2"/>
-            <w:tcBorders>
-              <w:top w:val="single" w:sz="4" w:space="0" w:color="auto"/>
-              <w:bottom w:val="single" w:sz="4" w:space="0" w:color="auto"/>
-            </w:tcBorders>
-            <w:shd w:val="clear" w:color="auto" w:fill="FFFFFF" w:themeFill="background1"/>
-          </w:tcPr>
-          <w:p>
-            <w:pPr>
-              <w:pStyle w:val="MyTable1"/>
-              <w:cnfStyle w:val="000000000000" w:firstRow="0" w:lastRow="0" w:firstColumn="0" w:lastColumn="0" w:oddVBand="0" w:evenVBand="0" w:oddHBand="0" w:evenHBand="0" w:firstRowFirstColumn="0" w:firstRowLastColumn="0" w:lastRowFirstColumn="0" w:lastRowLastColumn="0"/>
-            </w:pPr>
-          </w:p>
-        </w:tc>
-      </w:tr>
-      <w:tr>
-        <w:trPr>
-          <w:cnfStyle w:val="000000100000" w:firstRow="0" w:lastRow="0" w:firstColumn="0" w:lastColumn="0" w:oddVBand="0" w:evenVBand="0" w:oddHBand="1" w:evenHBand="0" w:firstRowFirstColumn="0" w:firstRowLastColumn="0" w:lastRowFirstColumn="0" w:lastRowLastColumn="0"/>
-        </w:trPr>
-        <w:tc>
-          <w:tcPr>
-            <w:cnfStyle w:val="001000000000" w:firstRow="0" w:lastRow="0" w:firstColumn="1" w:lastColumn="0" w:oddVBand="0" w:evenVBand="0" w:oddHBand="0" w:evenHBand="0" w:firstRowFirstColumn="0" w:firstRowLastColumn="0" w:lastRowFirstColumn="0" w:lastRowLastColumn="0"/>
-            <w:tcW w:w="1867" w:type="dxa"/>
-            <w:shd w:val="clear" w:color="auto" w:fill="7F7F7F" w:themeFill="text1" w:themeFillTint="80"/>
-          </w:tcPr>
-          <w:p>
-            <w:pPr>
-              <w:pStyle w:val="MyTable1"/>
-            </w:pPr>
-          </w:p>
-        </w:tc>
-        <w:tc>
-          <w:tcPr>
-            <w:tcW w:w="3645" w:type="dxa"/>
-            <w:tcBorders>
-              <w:top w:val="single" w:sz="4" w:space="0" w:color="auto"/>
-              <w:bottom w:val="single" w:sz="4" w:space="0" w:color="auto"/>
-            </w:tcBorders>
-            <w:shd w:val="clear" w:color="auto" w:fill="FFFFFF" w:themeFill="background1"/>
-          </w:tcPr>
-          <w:p>
-            <w:pPr>
-              <w:pStyle w:val="MyTable1"/>
-              <w:cnfStyle w:val="000000100000" w:firstRow="0" w:lastRow="0" w:firstColumn="0" w:lastColumn="0" w:oddVBand="0" w:evenVBand="0" w:oddHBand="1" w:evenHBand="0" w:firstRowFirstColumn="0" w:firstRowLastColumn="0" w:lastRowFirstColumn="0" w:lastRowLastColumn="0"/>
-            </w:pPr>
-            <w:r>
-              <w:t>ChiTietThietBi</w:t>
-            </w:r>
-          </w:p>
-        </w:tc>
-        <w:tc>
-          <w:tcPr>
-            <w:tcW w:w="3645" w:type="dxa"/>
-            <w:gridSpan w:val="2"/>
-            <w:tcBorders>
-              <w:top w:val="single" w:sz="4" w:space="0" w:color="auto"/>
-              <w:bottom w:val="single" w:sz="4" w:space="0" w:color="auto"/>
-            </w:tcBorders>
-            <w:shd w:val="clear" w:color="auto" w:fill="FFFFFF" w:themeFill="background1"/>
-          </w:tcPr>
-          <w:p>
-            <w:pPr>
-              <w:pStyle w:val="MyTable1"/>
-              <w:cnfStyle w:val="000000100000" w:firstRow="0" w:lastRow="0" w:firstColumn="0" w:lastColumn="0" w:oddVBand="0" w:evenVBand="0" w:oddHBand="1" w:evenHBand="0" w:firstRowFirstColumn="0" w:firstRowLastColumn="0" w:lastRowFirstColumn="0" w:lastRowLastColumn="0"/>
-            </w:pPr>
-            <w:r>
-              <w:t>M</w:t>
-            </w:r>
-            <w:r>
-              <w:rPr>
-                <w:rFonts w:ascii="Helvetica" w:eastAsia="Helvetica" w:hAnsi="Helvetica" w:cs="Helvetica"/>
-              </w:rPr>
-              <w:t>ỗ</w:t>
-            </w:r>
-            <w:r>
-              <w:t>i m</w:t>
-            </w:r>
-            <w:r>
-              <w:rPr>
-                <w:rFonts w:ascii="Helvetica" w:eastAsia="Helvetica" w:hAnsi="Helvetica" w:cs="Helvetica"/>
-              </w:rPr>
-              <w:t>ộ</w:t>
-            </w:r>
-            <w:r>
-              <w:t>t CTTB ch</w:t>
-            </w:r>
-            <w:r>
-              <w:rPr>
-                <w:rFonts w:ascii="Helvetica" w:eastAsia="Helvetica" w:hAnsi="Helvetica" w:cs="Helvetica"/>
-              </w:rPr>
-              <w:t>ỉ</w:t>
-            </w:r>
-            <w:r>
-              <w:t xml:space="preserve"> thu</w:t>
-            </w:r>
-            <w:r>
-              <w:rPr>
-                <w:rFonts w:ascii="Helvetica" w:eastAsia="Helvetica" w:hAnsi="Helvetica" w:cs="Helvetica"/>
-              </w:rPr>
-              <w:t>ộ</w:t>
-            </w:r>
-            <w:r>
-              <w:t>c v</w:t>
-            </w:r>
-            <w:r>
-              <w:rPr>
-                <w:rFonts w:ascii="Helvetica" w:eastAsia="Helvetica" w:hAnsi="Helvetica" w:cs="Helvetica"/>
-              </w:rPr>
-              <w:t>ề</w:t>
-            </w:r>
-            <w:r>
-              <w:t xml:space="preserve"> m</w:t>
-            </w:r>
-            <w:r>
-              <w:rPr>
-                <w:rFonts w:ascii="Helvetica" w:eastAsia="Helvetica" w:hAnsi="Helvetica" w:cs="Helvetica"/>
-              </w:rPr>
-              <w:t>ộ</w:t>
-            </w:r>
-            <w:r>
-              <w:t>t chi ti</w:t>
-            </w:r>
-            <w:r>
-              <w:rPr>
-                <w:rFonts w:ascii="Helvetica" w:eastAsia="Helvetica" w:hAnsi="Helvetica" w:cs="Helvetica"/>
-              </w:rPr>
-              <w:t>ế</w:t>
-            </w:r>
-            <w:r>
-              <w:t xml:space="preserve">t </w:t>
-            </w:r>
-            <w:r>
-              <w:rPr>
-                <w:rFonts w:ascii="Helvetica" w:eastAsia="Helvetica" w:hAnsi="Helvetica" w:cs="Helvetica"/>
-              </w:rPr>
-              <w:t>đơn</w:t>
-            </w:r>
-            <w:r>
-              <w:t xml:space="preserve"> nh</w:t>
-            </w:r>
-            <w:r>
-              <w:rPr>
-                <w:rFonts w:ascii="Helvetica" w:eastAsia="Helvetica" w:hAnsi="Helvetica" w:cs="Helvetica"/>
-              </w:rPr>
-              <w:t>ậ</w:t>
-            </w:r>
-            <w:r>
-              <w:t>p hang.</w:t>
-            </w:r>
-            <w:bookmarkStart w:id="0" w:name="_GoBack"/>
-            <w:bookmarkEnd w:id="0"/>
-          </w:p>
-        </w:tc>
-      </w:tr>
-    </w:tbl>
     <w:p>
       <w:pPr>
         <w:rPr>

</xml_diff>